<commit_message>
just fix some grammatical error bxy
</commit_message>
<xml_diff>
--- a/report.docx
+++ b/report.docx
@@ -389,29 +389,39 @@
     </w:p>
     <w:p>
       <w:pPr>
+        <w:spacing w:line="360" w:lineRule="auto"/>
+        <w:jc w:val="both"/>
         <w:rPr>
           <w:rFonts w:ascii="Times New Roman" w:eastAsia="Times New Roman" w:hAnsi="Times New Roman"/>
           <w:sz w:val="24"/>
+          <w:szCs w:val="24"/>
         </w:rPr>
       </w:pPr>
       <w:r>
         <w:rPr>
           <w:rFonts w:ascii="Times New Roman" w:eastAsia="Times New Roman" w:hAnsi="Times New Roman"/>
           <w:sz w:val="24"/>
+          <w:szCs w:val="24"/>
         </w:rPr>
         <w:t>The homepage of the website</w:t>
       </w:r>
     </w:p>
     <w:p>
       <w:pPr>
+        <w:spacing w:line="360" w:lineRule="auto"/>
+        <w:jc w:val="both"/>
         <w:rPr>
           <w:rFonts w:ascii="Times New Roman" w:eastAsia="Times New Roman" w:hAnsi="Times New Roman"/>
+          <w:sz w:val="24"/>
+          <w:szCs w:val="24"/>
         </w:rPr>
       </w:pPr>
       <w:r>
         <w:rPr>
           <w:rFonts w:ascii="Times New Roman" w:eastAsia="Times New Roman" w:hAnsi="Times New Roman"/>
           <w:noProof/>
+          <w:sz w:val="24"/>
+          <w:szCs w:val="24"/>
         </w:rPr>
         <w:drawing>
           <wp:inline distT="0" distB="0" distL="0" distR="0">
@@ -458,14 +468,20 @@
     </w:p>
     <w:p>
       <w:pPr>
+        <w:spacing w:line="360" w:lineRule="auto"/>
+        <w:jc w:val="both"/>
         <w:rPr>
           <w:rFonts w:ascii="Times New Roman" w:eastAsia="Times New Roman" w:hAnsi="Times New Roman"/>
+          <w:sz w:val="24"/>
+          <w:szCs w:val="24"/>
         </w:rPr>
       </w:pPr>
       <w:r>
         <w:rPr>
           <w:rFonts w:ascii="Times New Roman" w:eastAsia="Times New Roman" w:hAnsi="Times New Roman"/>
           <w:noProof/>
+          <w:sz w:val="24"/>
+          <w:szCs w:val="24"/>
         </w:rPr>
         <w:drawing>
           <wp:inline distT="0" distB="0" distL="0" distR="0">
@@ -512,31 +528,41 @@
     </w:p>
     <w:p>
       <w:pPr>
-        <w:rPr>
-          <w:rFonts w:ascii="Times New Roman" w:eastAsia="Times New Roman" w:hAnsi="Times New Roman"/>
-        </w:rPr>
-      </w:pPr>
-    </w:p>
-    <w:p>
-      <w:pPr>
+        <w:spacing w:line="360" w:lineRule="auto"/>
+        <w:jc w:val="both"/>
         <w:rPr>
           <w:rFonts w:ascii="Times New Roman" w:eastAsia="Times New Roman" w:hAnsi="Times New Roman"/>
           <w:sz w:val="24"/>
+          <w:szCs w:val="24"/>
         </w:rPr>
       </w:pPr>
     </w:p>
     <w:p>
       <w:pPr>
         <w:spacing w:line="360" w:lineRule="auto"/>
+        <w:jc w:val="both"/>
         <w:rPr>
           <w:rFonts w:ascii="Times New Roman" w:eastAsia="Times New Roman" w:hAnsi="Times New Roman"/>
           <w:sz w:val="24"/>
+          <w:szCs w:val="24"/>
+        </w:rPr>
+      </w:pPr>
+    </w:p>
+    <w:p>
+      <w:pPr>
+        <w:spacing w:line="360" w:lineRule="auto"/>
+        <w:jc w:val="both"/>
+        <w:rPr>
+          <w:rFonts w:ascii="Times New Roman" w:eastAsia="Times New Roman" w:hAnsi="Times New Roman"/>
+          <w:sz w:val="24"/>
+          <w:szCs w:val="24"/>
         </w:rPr>
       </w:pPr>
       <w:r>
         <w:rPr>
           <w:rFonts w:ascii="Times New Roman" w:eastAsia="Times New Roman" w:hAnsi="Times New Roman"/>
           <w:sz w:val="24"/>
+          <w:szCs w:val="24"/>
         </w:rPr>
         <w:t>Every webpage consists of same header and footer. The header contain</w:t>
       </w:r>
@@ -544,6 +570,7 @@
         <w:rPr>
           <w:rFonts w:ascii="Times New Roman" w:eastAsia="Times New Roman" w:hAnsi="Times New Roman"/>
           <w:sz w:val="24"/>
+          <w:szCs w:val="24"/>
         </w:rPr>
         <w:t>s</w:t>
       </w:r>
@@ -551,6 +578,7 @@
         <w:rPr>
           <w:rFonts w:ascii="Times New Roman" w:eastAsia="Times New Roman" w:hAnsi="Times New Roman"/>
           <w:sz w:val="24"/>
+          <w:szCs w:val="24"/>
         </w:rPr>
         <w:t xml:space="preserve"> horizontal navigation bar fo</w:t>
       </w:r>
@@ -558,6 +586,7 @@
         <w:rPr>
           <w:rFonts w:ascii="Times New Roman" w:eastAsia="Times New Roman" w:hAnsi="Times New Roman"/>
           <w:sz w:val="24"/>
+          <w:szCs w:val="24"/>
         </w:rPr>
         <w:t>rm by</w:t>
       </w:r>
@@ -565,13 +594,31 @@
         <w:rPr>
           <w:rFonts w:ascii="Times New Roman" w:eastAsia="Times New Roman" w:hAnsi="Times New Roman"/>
           <w:sz w:val="24"/>
+          <w:szCs w:val="24"/>
         </w:rPr>
-        <w:t xml:space="preserve"> unorder list</w:t>
+        <w:t xml:space="preserve"> unorder</w:t>
       </w:r>
       <w:r>
         <w:rPr>
           <w:rFonts w:ascii="Times New Roman" w:eastAsia="Times New Roman" w:hAnsi="Times New Roman"/>
           <w:sz w:val="24"/>
+          <w:szCs w:val="24"/>
+        </w:rPr>
+        <w:t>ed</w:t>
+      </w:r>
+      <w:r>
+        <w:rPr>
+          <w:rFonts w:ascii="Times New Roman" w:eastAsia="Times New Roman" w:hAnsi="Times New Roman"/>
+          <w:sz w:val="24"/>
+          <w:szCs w:val="24"/>
+        </w:rPr>
+        <w:t xml:space="preserve"> list</w:t>
+      </w:r>
+      <w:r>
+        <w:rPr>
+          <w:rFonts w:ascii="Times New Roman" w:eastAsia="Times New Roman" w:hAnsi="Times New Roman"/>
+          <w:sz w:val="24"/>
+          <w:szCs w:val="24"/>
         </w:rPr>
         <w:t xml:space="preserve"> and using inline display (CSS) to make it horizontal.</w:t>
       </w:r>
@@ -579,29 +626,88 @@
         <w:rPr>
           <w:rFonts w:ascii="Times New Roman" w:eastAsia="Times New Roman" w:hAnsi="Times New Roman"/>
           <w:sz w:val="24"/>
+          <w:szCs w:val="24"/>
         </w:rPr>
-        <w:t xml:space="preserve"> The horizontal bar will also change the colour when hover to the word. The effect is done by using :hover element in CSS. The footer consists of name of every group member</w:t>
+        <w:t xml:space="preserve"> The horizontal bar will also change the </w:t>
+      </w:r>
+      <w:proofErr w:type="spellStart"/>
+      <w:r>
+        <w:rPr>
+          <w:rFonts w:ascii="Times New Roman" w:eastAsia="Times New Roman" w:hAnsi="Times New Roman"/>
+          <w:sz w:val="24"/>
+          <w:szCs w:val="24"/>
+        </w:rPr>
+        <w:t>colour</w:t>
+      </w:r>
+      <w:proofErr w:type="spellEnd"/>
+      <w:r>
+        <w:rPr>
+          <w:rFonts w:ascii="Times New Roman" w:eastAsia="Times New Roman" w:hAnsi="Times New Roman"/>
+          <w:sz w:val="24"/>
+          <w:szCs w:val="24"/>
+        </w:rPr>
+        <w:t xml:space="preserve"> when hover to the word. The effect is done by </w:t>
+      </w:r>
+      <w:proofErr w:type="gramStart"/>
+      <w:r>
+        <w:rPr>
+          <w:rFonts w:ascii="Times New Roman" w:eastAsia="Times New Roman" w:hAnsi="Times New Roman"/>
+          <w:sz w:val="24"/>
+          <w:szCs w:val="24"/>
+        </w:rPr>
+        <w:t>using :hover</w:t>
+      </w:r>
+      <w:proofErr w:type="gramEnd"/>
+      <w:r>
+        <w:rPr>
+          <w:rFonts w:ascii="Times New Roman" w:eastAsia="Times New Roman" w:hAnsi="Times New Roman"/>
+          <w:sz w:val="24"/>
+          <w:szCs w:val="24"/>
+        </w:rPr>
+        <w:t xml:space="preserve"> element in CSS. The footer consists of name of every group member</w:t>
       </w:r>
       <w:r>
         <w:rPr>
           <w:rFonts w:ascii="Times New Roman" w:eastAsia="Times New Roman" w:hAnsi="Times New Roman"/>
           <w:sz w:val="24"/>
+          <w:szCs w:val="24"/>
         </w:rPr>
-        <w:t xml:space="preserve"> and link to github repository.</w:t>
+        <w:t xml:space="preserve"> and link to </w:t>
+      </w:r>
+      <w:proofErr w:type="spellStart"/>
+      <w:r>
+        <w:rPr>
+          <w:rFonts w:ascii="Times New Roman" w:eastAsia="Times New Roman" w:hAnsi="Times New Roman"/>
+          <w:sz w:val="24"/>
+          <w:szCs w:val="24"/>
+        </w:rPr>
+        <w:t>github</w:t>
+      </w:r>
+      <w:proofErr w:type="spellEnd"/>
+      <w:r>
+        <w:rPr>
+          <w:rFonts w:ascii="Times New Roman" w:eastAsia="Times New Roman" w:hAnsi="Times New Roman"/>
+          <w:sz w:val="24"/>
+          <w:szCs w:val="24"/>
+        </w:rPr>
+        <w:t xml:space="preserve"> repository.</w:t>
       </w:r>
     </w:p>
     <w:p>
       <w:pPr>
         <w:spacing w:line="360" w:lineRule="auto"/>
+        <w:jc w:val="both"/>
         <w:rPr>
           <w:rFonts w:ascii="Times New Roman" w:eastAsia="Times New Roman" w:hAnsi="Times New Roman"/>
           <w:sz w:val="24"/>
+          <w:szCs w:val="24"/>
         </w:rPr>
       </w:pPr>
       <w:r>
         <w:rPr>
           <w:rFonts w:ascii="Times New Roman" w:eastAsia="Times New Roman" w:hAnsi="Times New Roman"/>
           <w:sz w:val="24"/>
+          <w:szCs w:val="24"/>
         </w:rPr>
         <w:t xml:space="preserve">Furthermore, every webpage in the website </w:t>
       </w:r>
@@ -609,6 +715,7 @@
         <w:rPr>
           <w:rFonts w:ascii="Times New Roman" w:eastAsia="Times New Roman" w:hAnsi="Times New Roman"/>
           <w:sz w:val="24"/>
+          <w:szCs w:val="24"/>
         </w:rPr>
         <w:t>is link to</w:t>
       </w:r>
@@ -616,13 +723,51 @@
         <w:rPr>
           <w:rFonts w:ascii="Times New Roman" w:eastAsia="Times New Roman" w:hAnsi="Times New Roman"/>
           <w:sz w:val="24"/>
+          <w:szCs w:val="24"/>
         </w:rPr>
-        <w:t xml:space="preserve"> flexboxgrid library and jquery library, which being link by using CDN of the library</w:t>
+        <w:t xml:space="preserve"> </w:t>
+      </w:r>
+      <w:proofErr w:type="spellStart"/>
+      <w:r>
+        <w:rPr>
+          <w:rFonts w:ascii="Times New Roman" w:eastAsia="Times New Roman" w:hAnsi="Times New Roman"/>
+          <w:sz w:val="24"/>
+          <w:szCs w:val="24"/>
+        </w:rPr>
+        <w:t>flexboxgrid</w:t>
+      </w:r>
+      <w:proofErr w:type="spellEnd"/>
+      <w:r>
+        <w:rPr>
+          <w:rFonts w:ascii="Times New Roman" w:eastAsia="Times New Roman" w:hAnsi="Times New Roman"/>
+          <w:sz w:val="24"/>
+          <w:szCs w:val="24"/>
+        </w:rPr>
+        <w:t xml:space="preserve"> library and </w:t>
+      </w:r>
+      <w:proofErr w:type="spellStart"/>
+      <w:r>
+        <w:rPr>
+          <w:rFonts w:ascii="Times New Roman" w:eastAsia="Times New Roman" w:hAnsi="Times New Roman"/>
+          <w:sz w:val="24"/>
+          <w:szCs w:val="24"/>
+        </w:rPr>
+        <w:t>jquery</w:t>
+      </w:r>
+      <w:proofErr w:type="spellEnd"/>
+      <w:r>
+        <w:rPr>
+          <w:rFonts w:ascii="Times New Roman" w:eastAsia="Times New Roman" w:hAnsi="Times New Roman"/>
+          <w:sz w:val="24"/>
+          <w:szCs w:val="24"/>
+        </w:rPr>
+        <w:t xml:space="preserve"> library, which being link by using CDN of the library</w:t>
       </w:r>
       <w:r>
         <w:rPr>
           <w:rFonts w:ascii="Times New Roman" w:eastAsia="Times New Roman" w:hAnsi="Times New Roman"/>
           <w:sz w:val="24"/>
+          <w:szCs w:val="24"/>
         </w:rPr>
         <w:t>.</w:t>
       </w:r>
@@ -630,6 +775,7 @@
         <w:rPr>
           <w:rFonts w:ascii="Times New Roman" w:eastAsia="Times New Roman" w:hAnsi="Times New Roman"/>
           <w:sz w:val="24"/>
+          <w:szCs w:val="24"/>
         </w:rPr>
         <w:t xml:space="preserve"> </w:t>
       </w:r>
@@ -637,52 +783,81 @@
         <w:rPr>
           <w:rFonts w:ascii="Times New Roman" w:eastAsia="Times New Roman" w:hAnsi="Times New Roman"/>
           <w:sz w:val="24"/>
+          <w:szCs w:val="24"/>
         </w:rPr>
-        <w:t>Every webpage also come with fadeIn effect, applied using @keyframes in CSS during the beginning of finish loading webpage.</w:t>
+        <w:t xml:space="preserve">Every webpage also come with </w:t>
+      </w:r>
+      <w:proofErr w:type="spellStart"/>
+      <w:r>
+        <w:rPr>
+          <w:rFonts w:ascii="Times New Roman" w:eastAsia="Times New Roman" w:hAnsi="Times New Roman"/>
+          <w:sz w:val="24"/>
+          <w:szCs w:val="24"/>
+        </w:rPr>
+        <w:t>fadeIn</w:t>
+      </w:r>
+      <w:proofErr w:type="spellEnd"/>
+      <w:r>
+        <w:rPr>
+          <w:rFonts w:ascii="Times New Roman" w:eastAsia="Times New Roman" w:hAnsi="Times New Roman"/>
+          <w:sz w:val="24"/>
+          <w:szCs w:val="24"/>
+        </w:rPr>
+        <w:t xml:space="preserve"> effect, applied using @keyframes in CSS during the beginning of finish loading webpage.</w:t>
       </w:r>
     </w:p>
     <w:p>
       <w:pPr>
         <w:spacing w:line="360" w:lineRule="auto"/>
+        <w:jc w:val="both"/>
         <w:rPr>
           <w:rFonts w:ascii="Times New Roman" w:eastAsia="Times New Roman" w:hAnsi="Times New Roman"/>
           <w:sz w:val="24"/>
+          <w:szCs w:val="24"/>
         </w:rPr>
       </w:pPr>
     </w:p>
     <w:p>
       <w:pPr>
         <w:spacing w:line="360" w:lineRule="auto"/>
+        <w:jc w:val="both"/>
         <w:rPr>
           <w:rFonts w:ascii="Times New Roman" w:eastAsia="Times New Roman" w:hAnsi="Times New Roman"/>
           <w:sz w:val="24"/>
+          <w:szCs w:val="24"/>
         </w:rPr>
       </w:pPr>
     </w:p>
     <w:p>
       <w:pPr>
         <w:spacing w:line="360" w:lineRule="auto"/>
+        <w:jc w:val="both"/>
         <w:rPr>
           <w:rFonts w:ascii="Times New Roman" w:eastAsia="Times New Roman" w:hAnsi="Times New Roman"/>
           <w:sz w:val="24"/>
+          <w:szCs w:val="24"/>
         </w:rPr>
       </w:pPr>
     </w:p>
     <w:p>
       <w:pPr>
         <w:spacing w:line="360" w:lineRule="auto"/>
+        <w:jc w:val="both"/>
         <w:rPr>
           <w:rFonts w:ascii="Times New Roman" w:eastAsia="Times New Roman" w:hAnsi="Times New Roman"/>
           <w:sz w:val="24"/>
+          <w:szCs w:val="24"/>
         </w:rPr>
       </w:pPr>
     </w:p>
     <w:p>
       <w:pPr>
         <w:spacing w:line="360" w:lineRule="auto"/>
+        <w:jc w:val="both"/>
         <w:rPr>
           <w:rFonts w:ascii="Times New Roman" w:eastAsia="STFangsong" w:hAnsi="Times New Roman"/>
           <w:sz w:val="24"/>
+          <w:szCs w:val="24"/>
           <w:lang w:eastAsia="zh-CN"/>
         </w:rPr>
       </w:pPr>
@@ -690,14 +865,15 @@
         <w:rPr>
           <w:rFonts w:ascii="Times New Roman" w:eastAsia="Times New Roman" w:hAnsi="Times New Roman"/>
           <w:sz w:val="24"/>
+          <w:szCs w:val="24"/>
         </w:rPr>
-        <w:lastRenderedPageBreak/>
         <w:t xml:space="preserve">In Index.html, </w:t>
       </w:r>
       <w:r>
         <w:rPr>
           <w:rFonts w:ascii="Times New Roman" w:eastAsia="Times New Roman" w:hAnsi="Times New Roman"/>
           <w:sz w:val="24"/>
+          <w:szCs w:val="24"/>
         </w:rPr>
         <w:t>it first serve</w:t>
       </w:r>
@@ -705,6 +881,7 @@
         <w:rPr>
           <w:rFonts w:ascii="Times New Roman" w:eastAsia="Times New Roman" w:hAnsi="Times New Roman"/>
           <w:sz w:val="24"/>
+          <w:szCs w:val="24"/>
         </w:rPr>
         <w:t>s</w:t>
       </w:r>
@@ -712,6 +889,7 @@
         <w:rPr>
           <w:rFonts w:ascii="Times New Roman" w:eastAsia="Times New Roman" w:hAnsi="Times New Roman"/>
           <w:sz w:val="24"/>
+          <w:szCs w:val="24"/>
         </w:rPr>
         <w:t xml:space="preserve"> with auto-type </w:t>
       </w:r>
@@ -719,6 +897,7 @@
         <w:rPr>
           <w:rFonts w:ascii="Times New Roman" w:eastAsia="STFangsong" w:hAnsi="Times New Roman"/>
           <w:sz w:val="24"/>
+          <w:szCs w:val="24"/>
           <w:lang w:eastAsia="zh-CN"/>
         </w:rPr>
         <w:t xml:space="preserve">“Welcome to Penang” </w:t>
@@ -727,6 +906,7 @@
         <w:rPr>
           <w:rFonts w:ascii="Times New Roman" w:eastAsia="STFangsong" w:hAnsi="Times New Roman"/>
           <w:sz w:val="24"/>
+          <w:szCs w:val="24"/>
           <w:lang w:eastAsia="zh-CN"/>
         </w:rPr>
         <w:t>then</w:t>
@@ -735,6 +915,7 @@
         <w:rPr>
           <w:rFonts w:ascii="Times New Roman" w:eastAsia="STFangsong" w:hAnsi="Times New Roman"/>
           <w:sz w:val="24"/>
+          <w:szCs w:val="24"/>
           <w:lang w:eastAsia="zh-CN"/>
         </w:rPr>
         <w:t xml:space="preserve"> a button “Get started”</w:t>
@@ -743,6 +924,7 @@
         <w:rPr>
           <w:rFonts w:ascii="Times New Roman" w:eastAsia="STFangsong" w:hAnsi="Times New Roman"/>
           <w:sz w:val="24"/>
+          <w:szCs w:val="24"/>
           <w:lang w:eastAsia="zh-CN"/>
         </w:rPr>
         <w:t xml:space="preserve"> with bounce animation</w:t>
@@ -751,6 +933,7 @@
         <w:rPr>
           <w:rFonts w:ascii="Times New Roman" w:eastAsia="STFangsong" w:hAnsi="Times New Roman"/>
           <w:sz w:val="24"/>
+          <w:szCs w:val="24"/>
           <w:lang w:eastAsia="zh-CN"/>
         </w:rPr>
         <w:t>.</w:t>
@@ -759,6 +942,7 @@
         <w:rPr>
           <w:rFonts w:ascii="Times New Roman" w:eastAsia="STFangsong" w:hAnsi="Times New Roman"/>
           <w:sz w:val="24"/>
+          <w:szCs w:val="24"/>
           <w:lang w:eastAsia="zh-CN"/>
         </w:rPr>
         <w:t xml:space="preserve"> </w:t>
@@ -767,6 +951,7 @@
         <w:rPr>
           <w:rFonts w:ascii="Times New Roman" w:eastAsia="STFangsong" w:hAnsi="Times New Roman"/>
           <w:sz w:val="24"/>
+          <w:szCs w:val="24"/>
           <w:lang w:eastAsia="zh-CN"/>
         </w:rPr>
         <w:t xml:space="preserve">The background image is also </w:t>
@@ -775,6 +960,7 @@
         <w:rPr>
           <w:rFonts w:ascii="Times New Roman" w:eastAsia="STFangsong" w:hAnsi="Times New Roman"/>
           <w:sz w:val="24"/>
+          <w:szCs w:val="24"/>
           <w:lang w:eastAsia="zh-CN"/>
         </w:rPr>
         <w:t xml:space="preserve">serve with </w:t>
@@ -783,6 +969,7 @@
         <w:rPr>
           <w:rFonts w:ascii="Times New Roman" w:eastAsia="STFangsong" w:hAnsi="Times New Roman"/>
           <w:sz w:val="24"/>
+          <w:szCs w:val="24"/>
           <w:lang w:eastAsia="zh-CN"/>
         </w:rPr>
         <w:t>parallax effect, which done by using background-attachment property in CSS. After click the “Get s</w:t>
@@ -791,6 +978,7 @@
         <w:rPr>
           <w:rFonts w:ascii="Times New Roman" w:eastAsia="STFangsong" w:hAnsi="Times New Roman"/>
           <w:sz w:val="24"/>
+          <w:szCs w:val="24"/>
           <w:lang w:eastAsia="zh-CN"/>
         </w:rPr>
         <w:t>tarted” button, the webpage will</w:t>
@@ -799,6 +987,7 @@
         <w:rPr>
           <w:rFonts w:ascii="Times New Roman" w:eastAsia="STFangsong" w:hAnsi="Times New Roman"/>
           <w:sz w:val="24"/>
+          <w:szCs w:val="24"/>
           <w:lang w:eastAsia="zh-CN"/>
         </w:rPr>
         <w:t xml:space="preserve"> bring to </w:t>
@@ -807,14 +996,36 @@
         <w:rPr>
           <w:rFonts w:ascii="Times New Roman" w:eastAsia="STFangsong" w:hAnsi="Times New Roman"/>
           <w:sz w:val="24"/>
+          <w:szCs w:val="24"/>
           <w:lang w:eastAsia="zh-CN"/>
         </w:rPr>
-        <w:t>“Learn more about Penang”. The effect is done by jquery to change the CSS from display:</w:t>
+        <w:t xml:space="preserve">“Learn more about Penang”. The effect is done by </w:t>
+      </w:r>
+      <w:proofErr w:type="spellStart"/>
+      <w:r>
+        <w:rPr>
+          <w:rFonts w:ascii="Times New Roman" w:eastAsia="STFangsong" w:hAnsi="Times New Roman"/>
+          <w:sz w:val="24"/>
+          <w:szCs w:val="24"/>
+          <w:lang w:eastAsia="zh-CN"/>
+        </w:rPr>
+        <w:t>jquery</w:t>
+      </w:r>
+      <w:proofErr w:type="spellEnd"/>
+      <w:r>
+        <w:rPr>
+          <w:rFonts w:ascii="Times New Roman" w:eastAsia="STFangsong" w:hAnsi="Times New Roman"/>
+          <w:sz w:val="24"/>
+          <w:szCs w:val="24"/>
+          <w:lang w:eastAsia="zh-CN"/>
+        </w:rPr>
+        <w:t xml:space="preserve"> to change the CSS from display:</w:t>
       </w:r>
       <w:r>
         <w:rPr>
           <w:rFonts w:ascii="Times New Roman" w:eastAsia="STFangsong" w:hAnsi="Times New Roman"/>
           <w:sz w:val="24"/>
+          <w:szCs w:val="24"/>
           <w:lang w:eastAsia="zh-CN"/>
         </w:rPr>
         <w:t xml:space="preserve"> </w:t>
@@ -823,6 +1034,7 @@
         <w:rPr>
           <w:rFonts w:ascii="Times New Roman" w:eastAsia="STFangsong" w:hAnsi="Times New Roman"/>
           <w:sz w:val="24"/>
+          <w:szCs w:val="24"/>
           <w:lang w:eastAsia="zh-CN"/>
         </w:rPr>
         <w:t>none to display:</w:t>
@@ -831,6 +1043,7 @@
         <w:rPr>
           <w:rFonts w:ascii="Times New Roman" w:eastAsia="STFangsong" w:hAnsi="Times New Roman"/>
           <w:sz w:val="24"/>
+          <w:szCs w:val="24"/>
           <w:lang w:eastAsia="zh-CN"/>
         </w:rPr>
         <w:t xml:space="preserve"> </w:t>
@@ -839,6 +1052,7 @@
         <w:rPr>
           <w:rFonts w:ascii="Times New Roman" w:eastAsia="STFangsong" w:hAnsi="Times New Roman"/>
           <w:sz w:val="24"/>
+          <w:szCs w:val="24"/>
           <w:lang w:eastAsia="zh-CN"/>
         </w:rPr>
         <w:t>block</w:t>
@@ -847,6 +1061,7 @@
         <w:rPr>
           <w:rFonts w:ascii="Times New Roman" w:eastAsia="STFangsong" w:hAnsi="Times New Roman"/>
           <w:sz w:val="24"/>
+          <w:szCs w:val="24"/>
           <w:lang w:eastAsia="zh-CN"/>
         </w:rPr>
         <w:t xml:space="preserve"> and scroll to the part.</w:t>
@@ -855,6 +1070,7 @@
         <w:rPr>
           <w:rFonts w:ascii="Times New Roman" w:eastAsia="STFangsong" w:hAnsi="Times New Roman"/>
           <w:sz w:val="24"/>
+          <w:szCs w:val="24"/>
           <w:lang w:eastAsia="zh-CN"/>
         </w:rPr>
         <w:t xml:space="preserve"> “Learn more about Penang” consists 3 pictures that link to about.html, places.html and food.html.</w:t>
@@ -863,209 +1079,253 @@
     <w:p>
       <w:pPr>
         <w:spacing w:line="360" w:lineRule="auto"/>
+        <w:jc w:val="both"/>
         <w:rPr>
           <w:rFonts w:ascii="Times New Roman" w:eastAsia="Times New Roman" w:hAnsi="Times New Roman"/>
           <w:sz w:val="24"/>
+          <w:szCs w:val="24"/>
         </w:rPr>
       </w:pPr>
     </w:p>
     <w:p>
       <w:pPr>
         <w:spacing w:line="360" w:lineRule="auto"/>
+        <w:jc w:val="both"/>
         <w:rPr>
           <w:rFonts w:ascii="Times New Roman" w:eastAsia="Times New Roman" w:hAnsi="Times New Roman"/>
           <w:sz w:val="24"/>
+          <w:szCs w:val="24"/>
         </w:rPr>
       </w:pPr>
     </w:p>
     <w:p>
       <w:pPr>
         <w:spacing w:line="360" w:lineRule="auto"/>
+        <w:jc w:val="both"/>
         <w:rPr>
           <w:rFonts w:ascii="Times New Roman" w:eastAsia="Times New Roman" w:hAnsi="Times New Roman"/>
           <w:sz w:val="24"/>
+          <w:szCs w:val="24"/>
         </w:rPr>
       </w:pPr>
     </w:p>
     <w:p>
       <w:pPr>
         <w:spacing w:line="360" w:lineRule="auto"/>
+        <w:jc w:val="both"/>
         <w:rPr>
           <w:rFonts w:ascii="Times New Roman" w:eastAsia="Times New Roman" w:hAnsi="Times New Roman"/>
           <w:sz w:val="24"/>
+          <w:szCs w:val="24"/>
         </w:rPr>
       </w:pPr>
     </w:p>
     <w:p>
       <w:pPr>
         <w:spacing w:line="360" w:lineRule="auto"/>
+        <w:jc w:val="both"/>
         <w:rPr>
           <w:rFonts w:ascii="Times New Roman" w:eastAsia="Times New Roman" w:hAnsi="Times New Roman"/>
           <w:sz w:val="24"/>
+          <w:szCs w:val="24"/>
         </w:rPr>
       </w:pPr>
     </w:p>
     <w:p>
       <w:pPr>
         <w:spacing w:line="360" w:lineRule="auto"/>
+        <w:jc w:val="both"/>
         <w:rPr>
           <w:rFonts w:ascii="Times New Roman" w:eastAsia="Times New Roman" w:hAnsi="Times New Roman"/>
           <w:sz w:val="24"/>
+          <w:szCs w:val="24"/>
         </w:rPr>
       </w:pPr>
     </w:p>
     <w:p>
       <w:pPr>
         <w:spacing w:line="360" w:lineRule="auto"/>
+        <w:jc w:val="both"/>
         <w:rPr>
           <w:rFonts w:ascii="Times New Roman" w:eastAsia="Times New Roman" w:hAnsi="Times New Roman"/>
           <w:sz w:val="24"/>
+          <w:szCs w:val="24"/>
         </w:rPr>
       </w:pPr>
     </w:p>
     <w:p>
       <w:pPr>
         <w:spacing w:line="360" w:lineRule="auto"/>
+        <w:jc w:val="both"/>
         <w:rPr>
           <w:rFonts w:ascii="Times New Roman" w:eastAsia="Times New Roman" w:hAnsi="Times New Roman"/>
           <w:sz w:val="24"/>
+          <w:szCs w:val="24"/>
         </w:rPr>
       </w:pPr>
     </w:p>
     <w:p>
       <w:pPr>
         <w:spacing w:line="360" w:lineRule="auto"/>
+        <w:jc w:val="both"/>
         <w:rPr>
           <w:rFonts w:ascii="Times New Roman" w:eastAsia="Times New Roman" w:hAnsi="Times New Roman"/>
           <w:sz w:val="24"/>
+          <w:szCs w:val="24"/>
         </w:rPr>
       </w:pPr>
     </w:p>
     <w:p>
       <w:pPr>
         <w:spacing w:line="360" w:lineRule="auto"/>
+        <w:jc w:val="both"/>
         <w:rPr>
           <w:rFonts w:ascii="Times New Roman" w:eastAsia="Times New Roman" w:hAnsi="Times New Roman"/>
           <w:sz w:val="24"/>
+          <w:szCs w:val="24"/>
         </w:rPr>
       </w:pPr>
     </w:p>
     <w:p>
       <w:pPr>
         <w:spacing w:line="360" w:lineRule="auto"/>
+        <w:jc w:val="both"/>
         <w:rPr>
           <w:rFonts w:ascii="Times New Roman" w:eastAsia="Times New Roman" w:hAnsi="Times New Roman"/>
           <w:sz w:val="24"/>
+          <w:szCs w:val="24"/>
         </w:rPr>
       </w:pPr>
     </w:p>
     <w:p>
       <w:pPr>
         <w:spacing w:line="360" w:lineRule="auto"/>
+        <w:jc w:val="both"/>
         <w:rPr>
           <w:rFonts w:ascii="Times New Roman" w:eastAsia="Times New Roman" w:hAnsi="Times New Roman"/>
           <w:sz w:val="24"/>
+          <w:szCs w:val="24"/>
         </w:rPr>
       </w:pPr>
     </w:p>
     <w:p>
       <w:pPr>
         <w:spacing w:line="360" w:lineRule="auto"/>
+        <w:jc w:val="both"/>
         <w:rPr>
           <w:rFonts w:ascii="Times New Roman" w:eastAsia="Times New Roman" w:hAnsi="Times New Roman"/>
           <w:sz w:val="24"/>
+          <w:szCs w:val="24"/>
         </w:rPr>
       </w:pPr>
     </w:p>
     <w:p>
       <w:pPr>
         <w:spacing w:line="360" w:lineRule="auto"/>
+        <w:jc w:val="both"/>
         <w:rPr>
           <w:rFonts w:ascii="Times New Roman" w:eastAsia="Times New Roman" w:hAnsi="Times New Roman"/>
           <w:sz w:val="24"/>
+          <w:szCs w:val="24"/>
         </w:rPr>
       </w:pPr>
     </w:p>
     <w:p>
       <w:pPr>
         <w:spacing w:line="360" w:lineRule="auto"/>
+        <w:jc w:val="both"/>
         <w:rPr>
           <w:rFonts w:ascii="Times New Roman" w:eastAsia="Times New Roman" w:hAnsi="Times New Roman"/>
           <w:sz w:val="24"/>
+          <w:szCs w:val="24"/>
         </w:rPr>
       </w:pPr>
     </w:p>
     <w:p>
       <w:pPr>
         <w:spacing w:line="360" w:lineRule="auto"/>
+        <w:jc w:val="both"/>
         <w:rPr>
           <w:rFonts w:ascii="Times New Roman" w:eastAsia="Times New Roman" w:hAnsi="Times New Roman"/>
           <w:sz w:val="24"/>
+          <w:szCs w:val="24"/>
         </w:rPr>
       </w:pPr>
     </w:p>
     <w:p>
       <w:pPr>
         <w:spacing w:line="360" w:lineRule="auto"/>
+        <w:jc w:val="both"/>
         <w:rPr>
           <w:rFonts w:ascii="Times New Roman" w:eastAsia="Times New Roman" w:hAnsi="Times New Roman"/>
           <w:sz w:val="24"/>
+          <w:szCs w:val="24"/>
         </w:rPr>
       </w:pPr>
     </w:p>
     <w:p>
       <w:pPr>
         <w:spacing w:line="360" w:lineRule="auto"/>
+        <w:jc w:val="both"/>
         <w:rPr>
           <w:rFonts w:ascii="Times New Roman" w:eastAsia="Times New Roman" w:hAnsi="Times New Roman"/>
           <w:sz w:val="24"/>
+          <w:szCs w:val="24"/>
         </w:rPr>
       </w:pPr>
     </w:p>
     <w:p>
       <w:pPr>
         <w:spacing w:line="360" w:lineRule="auto"/>
+        <w:jc w:val="both"/>
         <w:rPr>
           <w:rFonts w:ascii="Times New Roman" w:eastAsia="Times New Roman" w:hAnsi="Times New Roman"/>
           <w:sz w:val="24"/>
+          <w:szCs w:val="24"/>
         </w:rPr>
       </w:pPr>
     </w:p>
     <w:p>
       <w:pPr>
         <w:spacing w:line="360" w:lineRule="auto"/>
+        <w:jc w:val="both"/>
         <w:rPr>
           <w:rFonts w:ascii="Times New Roman" w:eastAsia="Times New Roman" w:hAnsi="Times New Roman"/>
           <w:sz w:val="24"/>
+          <w:szCs w:val="24"/>
         </w:rPr>
       </w:pPr>
     </w:p>
     <w:p>
       <w:pPr>
         <w:spacing w:line="360" w:lineRule="auto"/>
+        <w:jc w:val="both"/>
         <w:rPr>
           <w:rFonts w:ascii="Times New Roman" w:eastAsia="Times New Roman" w:hAnsi="Times New Roman"/>
           <w:sz w:val="24"/>
-        </w:rPr>
-      </w:pPr>
-      <w:bookmarkStart w:id="0" w:name="_GoBack"/>
-      <w:bookmarkEnd w:id="0"/>
-    </w:p>
-    <w:p>
-      <w:pPr>
-        <w:spacing w:line="360" w:lineRule="auto"/>
-        <w:rPr>
-          <w:rFonts w:ascii="Times New Roman" w:eastAsia="Times New Roman" w:hAnsi="Times New Roman"/>
-          <w:sz w:val="24"/>
+          <w:szCs w:val="24"/>
         </w:rPr>
       </w:pPr>
     </w:p>
     <w:p>
       <w:pPr>
         <w:spacing w:line="360" w:lineRule="auto"/>
+        <w:jc w:val="both"/>
         <w:rPr>
           <w:rFonts w:ascii="Times New Roman" w:eastAsia="Times New Roman" w:hAnsi="Times New Roman"/>
           <w:sz w:val="24"/>
+          <w:szCs w:val="24"/>
+        </w:rPr>
+      </w:pPr>
+    </w:p>
+    <w:p>
+      <w:pPr>
+        <w:spacing w:line="360" w:lineRule="auto"/>
+        <w:jc w:val="both"/>
+        <w:rPr>
+          <w:rFonts w:ascii="Times New Roman" w:eastAsia="Times New Roman" w:hAnsi="Times New Roman"/>
+          <w:sz w:val="24"/>
+          <w:szCs w:val="24"/>
         </w:rPr>
       </w:pPr>
     </w:p>
@@ -1091,6 +1351,7 @@
           <w:rFonts w:ascii="Times New Roman" w:eastAsia="Times New Roman" w:hAnsi="Times New Roman"/>
           <w:sz w:val="24"/>
         </w:rPr>
+        <w:lastRenderedPageBreak/>
         <w:tab/>
       </w:r>
       <w:r>
@@ -1101,6 +1362,7 @@
         <w:tab/>
       </w:r>
     </w:p>
+    <w:bookmarkStart w:id="0" w:name="_GoBack"/>
     <w:p>
       <w:pPr>
         <w:pStyle w:val="Heading2"/>
@@ -1134,12 +1396,15 @@
         </w:sdtContent>
       </w:sdt>
     </w:p>
+    <w:bookmarkEnd w:id="0"/>
     <w:p>
       <w:pPr>
         <w:spacing w:after="160"/>
         <w:rPr>
           <w:rFonts w:ascii="Times New Roman" w:hAnsi="Times New Roman"/>
           <w:color w:val="000000" w:themeColor="text1"/>
+          <w:sz w:val="24"/>
+          <w:szCs w:val="24"/>
         </w:rPr>
       </w:pPr>
       <w:sdt>
@@ -1147,6 +1412,8 @@
           <w:rPr>
             <w:rFonts w:ascii="Times New Roman" w:hAnsi="Times New Roman"/>
             <w:color w:val="000000" w:themeColor="text1"/>
+            <w:sz w:val="24"/>
+            <w:szCs w:val="24"/>
           </w:rPr>
           <w:alias w:val="Enter paragraph text: "/>
           <w:tag w:val="Enter paragraph text: "/>
@@ -1163,6 +1430,8 @@
           <w:r>
             <w:rPr>
               <w:rFonts w:ascii="Times New Roman" w:eastAsia="Times New Roman" w:hAnsi="Times New Roman"/>
+              <w:sz w:val="24"/>
+              <w:szCs w:val="24"/>
             </w:rPr>
             <w:t>Think a report that looks this good has to be difficult to format? Think again! To easily apply any text formatting you see in this document, on the Home tab of the ribbon, check out Styles.</w:t>
           </w:r>
@@ -1172,6 +1441,8 @@
         <w:rPr>
           <w:rFonts w:ascii="Times New Roman" w:hAnsi="Times New Roman"/>
           <w:color w:val="000000" w:themeColor="text1"/>
+          <w:sz w:val="24"/>
+          <w:szCs w:val="24"/>
         </w:rPr>
         <w:t xml:space="preserve"> </w:t>
       </w:r>
@@ -1180,6 +1451,8 @@
           <w:rPr>
             <w:rFonts w:ascii="Times New Roman" w:hAnsi="Times New Roman"/>
             <w:color w:val="000000" w:themeColor="text1"/>
+            <w:sz w:val="24"/>
+            <w:szCs w:val="24"/>
           </w:rPr>
           <w:alias w:val="Enter paragraph text: "/>
           <w:tag w:val="Enter paragraph text: "/>
@@ -1196,6 +1469,8 @@
           <w:r>
             <w:rPr>
               <w:rFonts w:ascii="Times New Roman" w:eastAsia="Times New Roman" w:hAnsi="Times New Roman"/>
+              <w:sz w:val="24"/>
+              <w:szCs w:val="24"/>
             </w:rPr>
             <w:t>Some of the sample text in this document indicates the name of the style applied, so that you can easily apply the same formatting again. For example, this is the Normal style.</w:t>
           </w:r>
@@ -1207,12 +1482,16 @@
         <w:pStyle w:val="IntenseQuote"/>
         <w:rPr>
           <w:rFonts w:ascii="Times New Roman" w:hAnsi="Times New Roman"/>
+          <w:sz w:val="24"/>
+          <w:szCs w:val="24"/>
         </w:rPr>
       </w:pPr>
       <w:sdt>
         <w:sdtPr>
           <w:rPr>
             <w:rFonts w:ascii="Times New Roman" w:hAnsi="Times New Roman"/>
+            <w:sz w:val="24"/>
+            <w:szCs w:val="24"/>
           </w:rPr>
           <w:alias w:val="Enter quote:"/>
           <w:tag w:val="Enter quote:"/>
@@ -1229,6 +1508,8 @@
           <w:r>
             <w:rPr>
               <w:rFonts w:ascii="Times New Roman" w:hAnsi="Times New Roman"/>
+              <w:sz w:val="24"/>
+              <w:szCs w:val="24"/>
             </w:rPr>
             <w:t>Quote</w:t>
           </w:r>
@@ -1240,12 +1521,14 @@
         <w:pStyle w:val="Heading3"/>
         <w:rPr>
           <w:rFonts w:ascii="Times New Roman" w:hAnsi="Times New Roman"/>
+          <w:sz w:val="24"/>
         </w:rPr>
       </w:pPr>
       <w:sdt>
         <w:sdtPr>
           <w:rPr>
             <w:rFonts w:ascii="Times New Roman" w:hAnsi="Times New Roman"/>
+            <w:sz w:val="24"/>
           </w:rPr>
           <w:alias w:val="Enter heading 3:"/>
           <w:tag w:val="Enter heading 3:"/>
@@ -1262,6 +1545,7 @@
           <w:r>
             <w:rPr>
               <w:rFonts w:ascii="Times New Roman" w:hAnsi="Times New Roman"/>
+              <w:sz w:val="24"/>
             </w:rPr>
             <w:t>Heading 3|three</w:t>
           </w:r>
@@ -1272,12 +1556,16 @@
       <w:pPr>
         <w:rPr>
           <w:rFonts w:ascii="Times New Roman" w:eastAsia="Times New Roman" w:hAnsi="Times New Roman"/>
+          <w:sz w:val="24"/>
+          <w:szCs w:val="24"/>
         </w:rPr>
       </w:pPr>
       <w:sdt>
         <w:sdtPr>
           <w:rPr>
             <w:rFonts w:ascii="Times New Roman" w:eastAsia="Times New Roman" w:hAnsi="Times New Roman"/>
+            <w:sz w:val="24"/>
+            <w:szCs w:val="24"/>
           </w:rPr>
           <w:alias w:val="Enter paragraph text: "/>
           <w:tag w:val="Enter paragraph text: "/>
@@ -1294,6 +1582,8 @@
           <w:r>
             <w:rPr>
               <w:rFonts w:ascii="Times New Roman" w:eastAsia="Times New Roman" w:hAnsi="Times New Roman"/>
+              <w:sz w:val="24"/>
+              <w:szCs w:val="24"/>
             </w:rPr>
             <w:t>View, edit, and seamlessly save your document to the cloud from Word on your Windows, Mac, Android, or iOS device.</w:t>
           </w:r>
@@ -27170,7 +27460,7 @@
     <w:charset w:val="00"/>
     <w:family w:val="roman"/>
     <w:pitch w:val="variable"/>
-    <w:sig w:usb0="E0002EFF" w:usb1="C000785B" w:usb2="00000009" w:usb3="00000000" w:csb0="000001FF" w:csb1="00000000"/>
+    <w:sig w:usb0="E0002EFF" w:usb1="C0007843" w:usb2="00000009" w:usb3="00000000" w:csb0="000001FF" w:csb1="00000000"/>
   </w:font>
   <w:font w:name="Wingdings 2">
     <w:panose1 w:val="05020102010507070707"/>
@@ -27195,10 +27485,11 @@
   </w:font>
   <w:font w:name="Tw Cen MT">
     <w:altName w:val="Tw Cen MT"/>
+    <w:panose1 w:val="020B0602020104020603"/>
     <w:charset w:val="00"/>
     <w:family w:val="swiss"/>
     <w:pitch w:val="variable"/>
-    <w:sig w:usb0="00000003" w:usb1="00000000" w:usb2="00000000" w:usb3="00000000" w:csb0="00000003" w:csb1="00000000"/>
+    <w:sig w:usb0="00000007" w:usb1="00000000" w:usb2="00000000" w:usb3="00000000" w:csb0="00000003" w:csb1="00000000"/>
   </w:font>
   <w:font w:name="SimSun">
     <w:altName w:val="宋体"/>
@@ -27240,7 +27531,7 @@
     <w:charset w:val="00"/>
     <w:family w:val="modern"/>
     <w:pitch w:val="fixed"/>
-    <w:sig w:usb0="E00006FF" w:usb1="0000FCFF" w:usb2="00000001" w:usb3="00000000" w:csb0="0000019F" w:csb1="00000000"/>
+    <w:sig w:usb0="E00002FF" w:usb1="0000FCFF" w:usb2="00000001" w:usb3="00000000" w:csb0="0000019F" w:csb1="00000000"/>
   </w:font>
   <w:font w:name="STFangsong">
     <w:altName w:val="华文仿宋"/>
@@ -27254,7 +27545,7 @@
     <w:charset w:val="00"/>
     <w:family w:val="swiss"/>
     <w:pitch w:val="variable"/>
-    <w:sig w:usb0="E0002AFF" w:usb1="C000247B" w:usb2="00000009" w:usb3="00000000" w:csb0="000001FF" w:csb1="00000000"/>
+    <w:sig w:usb0="E00002FF" w:usb1="4000ACFF" w:usb2="00000001" w:usb3="00000000" w:csb0="0000019F" w:csb1="00000000"/>
   </w:font>
   <w:font w:name="DengXian">
     <w:altName w:val="等线"/>
@@ -27269,11 +27560,10 @@
     <w:charset w:val="00"/>
     <w:family w:val="swiss"/>
     <w:pitch w:val="variable"/>
-    <w:sig w:usb0="E0002AFF" w:usb1="C000247B" w:usb2="00000009" w:usb3="00000000" w:csb0="000001FF" w:csb1="00000000"/>
+    <w:sig w:usb0="A00002EF" w:usb1="4000207B" w:usb2="00000000" w:usb3="00000000" w:csb0="0000019F" w:csb1="00000000"/>
   </w:font>
   <w:font w:name="DengXian Light">
     <w:altName w:val="等线 Light"/>
-    <w:panose1 w:val="02010600030101010101"/>
     <w:charset w:val="86"/>
     <w:family w:val="auto"/>
     <w:pitch w:val="variable"/>
@@ -27301,6 +27591,7 @@
     <w:rsid w:val="0040125D"/>
     <w:rsid w:val="00837B71"/>
     <w:rsid w:val="00AA4DE1"/>
+    <w:rsid w:val="00F807A1"/>
   </w:rsids>
   <m:mathPr>
     <m:mathFont m:val="Cambria Math"/>
@@ -28116,7 +28407,7 @@
 </file>
 
 <file path=customXml/itemProps1.xml><?xml version="1.0" encoding="utf-8"?>
-<ds:datastoreItem xmlns:ds="http://schemas.openxmlformats.org/officeDocument/2006/customXml" ds:itemID="{69A053E6-2C34-4367-907C-2EB782E9193D}">
+<ds:datastoreItem xmlns:ds="http://schemas.openxmlformats.org/officeDocument/2006/customXml" ds:itemID="{505B8AA1-3675-48EA-BABB-7333B00F7532}">
   <ds:schemaRefs>
     <ds:schemaRef ds:uri="http://schemas.openxmlformats.org/officeDocument/2006/bibliography"/>
   </ds:schemaRefs>

</xml_diff>

<commit_message>
put your message at here <your name>
</commit_message>
<xml_diff>
--- a/report.docx
+++ b/report.docx
@@ -109,7 +109,7 @@
                           <a:blip r:embed="rId8">
                             <a:extLst>
                               <a:ext uri="{28A0092B-C50C-407E-A947-70E740481C1C}">
-                                <a14:useLocalDpi xmlns:a14="http://schemas.microsoft.com/office/drawing/2010/main" xmlns:wps="http://schemas.microsoft.com/office/word/2010/wordprocessingShape" xmlns:wpi="http://schemas.microsoft.com/office/word/2010/wordprocessingInk" xmlns:wpg="http://schemas.microsoft.com/office/word/2010/wordprocessingGroup" xmlns:w16se="http://schemas.microsoft.com/office/word/2015/wordml/symex" xmlns:w16cid="http://schemas.microsoft.com/office/word/2016/wordml/cid" xmlns:w15="http://schemas.microsoft.com/office/word/2012/wordml" xmlns:w14="http://schemas.microsoft.com/office/word/2010/wordml" xmlns:w="http://schemas.openxmlformats.org/wordprocessingml/2006/main" xmlns:w10="urn:schemas-microsoft-com:office:word" xmlns:wp14="http://schemas.microsoft.com/office/word/2010/wordprocessingDrawing" xmlns:v="urn:schemas-microsoft-com:vml" xmlns:o="urn:schemas-microsoft-com:office:office" xmlns:am3d="http://schemas.microsoft.com/office/drawing/2017/model3d" xmlns:aink="http://schemas.microsoft.com/office/drawing/2016/ink" xmlns:mc="http://schemas.openxmlformats.org/markup-compatibility/2006" xmlns:cx8="http://schemas.microsoft.com/office/drawing/2016/5/14/chartex" xmlns:cx7="http://schemas.microsoft.com/office/drawing/2016/5/13/chartex" xmlns:cx6="http://schemas.microsoft.com/office/drawing/2016/5/12/chartex" xmlns:cx5="http://schemas.microsoft.com/office/drawing/2016/5/11/chartex" xmlns:cx4="http://schemas.microsoft.com/office/drawing/2016/5/10/chartex" xmlns:cx3="http://schemas.microsoft.com/office/drawing/2016/5/9/chartex" xmlns:cx2="http://schemas.microsoft.com/office/drawing/2015/10/21/chartex" xmlns:cx1="http://schemas.microsoft.com/office/drawing/2015/9/8/chartex" xmlns:cx="http://schemas.microsoft.com/office/drawing/2014/chartex" xmlns:wpc="http://schemas.microsoft.com/office/word/2010/wordprocessingCanvas" xmlns="" val="0"/>
+                                <a14:useLocalDpi xmlns="" xmlns:wpc="http://schemas.microsoft.com/office/word/2010/wordprocessingCanvas" xmlns:cx="http://schemas.microsoft.com/office/drawing/2014/chartex" xmlns:cx1="http://schemas.microsoft.com/office/drawing/2015/9/8/chartex" xmlns:cx2="http://schemas.microsoft.com/office/drawing/2015/10/21/chartex" xmlns:cx3="http://schemas.microsoft.com/office/drawing/2016/5/9/chartex" xmlns:cx4="http://schemas.microsoft.com/office/drawing/2016/5/10/chartex" xmlns:cx5="http://schemas.microsoft.com/office/drawing/2016/5/11/chartex" xmlns:cx6="http://schemas.microsoft.com/office/drawing/2016/5/12/chartex" xmlns:cx7="http://schemas.microsoft.com/office/drawing/2016/5/13/chartex" xmlns:cx8="http://schemas.microsoft.com/office/drawing/2016/5/14/chartex" xmlns:mc="http://schemas.openxmlformats.org/markup-compatibility/2006" xmlns:aink="http://schemas.microsoft.com/office/drawing/2016/ink" xmlns:am3d="http://schemas.microsoft.com/office/drawing/2017/model3d" xmlns:o="urn:schemas-microsoft-com:office:office" xmlns:v="urn:schemas-microsoft-com:vml" xmlns:wp14="http://schemas.microsoft.com/office/word/2010/wordprocessingDrawing" xmlns:w10="urn:schemas-microsoft-com:office:word" xmlns:w="http://schemas.openxmlformats.org/wordprocessingml/2006/main" xmlns:w14="http://schemas.microsoft.com/office/word/2010/wordml" xmlns:w15="http://schemas.microsoft.com/office/word/2012/wordml" xmlns:w16cid="http://schemas.microsoft.com/office/word/2016/wordml/cid" xmlns:w16se="http://schemas.microsoft.com/office/word/2015/wordml/symex" xmlns:wpg="http://schemas.microsoft.com/office/word/2010/wordprocessingGroup" xmlns:wpi="http://schemas.microsoft.com/office/word/2010/wordprocessingInk" xmlns:wps="http://schemas.microsoft.com/office/word/2010/wordprocessingShape" xmlns:a14="http://schemas.microsoft.com/office/drawing/2010/main" val="0"/>
                               </a:ext>
                             </a:extLst>
                           </a:blip>
@@ -423,7 +423,7 @@
                     <a:blip r:embed="rId9" cstate="print">
                       <a:extLst>
                         <a:ext uri="{28A0092B-C50C-407E-A947-70E740481C1C}">
-                          <a14:useLocalDpi xmlns:a14="http://schemas.microsoft.com/office/drawing/2010/main" xmlns:wps="http://schemas.microsoft.com/office/word/2010/wordprocessingShape" xmlns:wpi="http://schemas.microsoft.com/office/word/2010/wordprocessingInk" xmlns:wpg="http://schemas.microsoft.com/office/word/2010/wordprocessingGroup" xmlns:w16se="http://schemas.microsoft.com/office/word/2015/wordml/symex" xmlns:w16cid="http://schemas.microsoft.com/office/word/2016/wordml/cid" xmlns:w15="http://schemas.microsoft.com/office/word/2012/wordml" xmlns:w14="http://schemas.microsoft.com/office/word/2010/wordml" xmlns:w="http://schemas.openxmlformats.org/wordprocessingml/2006/main" xmlns:w10="urn:schemas-microsoft-com:office:word" xmlns:wp14="http://schemas.microsoft.com/office/word/2010/wordprocessingDrawing" xmlns:v="urn:schemas-microsoft-com:vml" xmlns:o="urn:schemas-microsoft-com:office:office" xmlns:am3d="http://schemas.microsoft.com/office/drawing/2017/model3d" xmlns:aink="http://schemas.microsoft.com/office/drawing/2016/ink" xmlns:mc="http://schemas.openxmlformats.org/markup-compatibility/2006" xmlns:cx8="http://schemas.microsoft.com/office/drawing/2016/5/14/chartex" xmlns:cx7="http://schemas.microsoft.com/office/drawing/2016/5/13/chartex" xmlns:cx6="http://schemas.microsoft.com/office/drawing/2016/5/12/chartex" xmlns:cx5="http://schemas.microsoft.com/office/drawing/2016/5/11/chartex" xmlns:cx4="http://schemas.microsoft.com/office/drawing/2016/5/10/chartex" xmlns:cx3="http://schemas.microsoft.com/office/drawing/2016/5/9/chartex" xmlns:cx2="http://schemas.microsoft.com/office/drawing/2015/10/21/chartex" xmlns:cx1="http://schemas.microsoft.com/office/drawing/2015/9/8/chartex" xmlns:cx="http://schemas.microsoft.com/office/drawing/2014/chartex" xmlns:wpc="http://schemas.microsoft.com/office/word/2010/wordprocessingCanvas" xmlns="" val="0"/>
+                          <a14:useLocalDpi xmlns="" xmlns:wpc="http://schemas.microsoft.com/office/word/2010/wordprocessingCanvas" xmlns:cx="http://schemas.microsoft.com/office/drawing/2014/chartex" xmlns:cx1="http://schemas.microsoft.com/office/drawing/2015/9/8/chartex" xmlns:cx2="http://schemas.microsoft.com/office/drawing/2015/10/21/chartex" xmlns:cx3="http://schemas.microsoft.com/office/drawing/2016/5/9/chartex" xmlns:cx4="http://schemas.microsoft.com/office/drawing/2016/5/10/chartex" xmlns:cx5="http://schemas.microsoft.com/office/drawing/2016/5/11/chartex" xmlns:cx6="http://schemas.microsoft.com/office/drawing/2016/5/12/chartex" xmlns:cx7="http://schemas.microsoft.com/office/drawing/2016/5/13/chartex" xmlns:cx8="http://schemas.microsoft.com/office/drawing/2016/5/14/chartex" xmlns:mc="http://schemas.openxmlformats.org/markup-compatibility/2006" xmlns:aink="http://schemas.microsoft.com/office/drawing/2016/ink" xmlns:am3d="http://schemas.microsoft.com/office/drawing/2017/model3d" xmlns:o="urn:schemas-microsoft-com:office:office" xmlns:v="urn:schemas-microsoft-com:vml" xmlns:wp14="http://schemas.microsoft.com/office/word/2010/wordprocessingDrawing" xmlns:w10="urn:schemas-microsoft-com:office:word" xmlns:w="http://schemas.openxmlformats.org/wordprocessingml/2006/main" xmlns:w14="http://schemas.microsoft.com/office/word/2010/wordml" xmlns:w15="http://schemas.microsoft.com/office/word/2012/wordml" xmlns:w16cid="http://schemas.microsoft.com/office/word/2016/wordml/cid" xmlns:w16se="http://schemas.microsoft.com/office/word/2015/wordml/symex" xmlns:wpg="http://schemas.microsoft.com/office/word/2010/wordprocessingGroup" xmlns:wpi="http://schemas.microsoft.com/office/word/2010/wordprocessingInk" xmlns:wps="http://schemas.microsoft.com/office/word/2010/wordprocessingShape" xmlns:a14="http://schemas.microsoft.com/office/drawing/2010/main" val="0"/>
                         </a:ext>
                       </a:extLst>
                     </a:blip>
@@ -478,7 +478,7 @@
                     <a:blip r:embed="rId10" cstate="print">
                       <a:extLst>
                         <a:ext uri="{28A0092B-C50C-407E-A947-70E740481C1C}">
-                          <a14:useLocalDpi xmlns:a14="http://schemas.microsoft.com/office/drawing/2010/main" xmlns:wps="http://schemas.microsoft.com/office/word/2010/wordprocessingShape" xmlns:wpi="http://schemas.microsoft.com/office/word/2010/wordprocessingInk" xmlns:wpg="http://schemas.microsoft.com/office/word/2010/wordprocessingGroup" xmlns:w16se="http://schemas.microsoft.com/office/word/2015/wordml/symex" xmlns:w16cid="http://schemas.microsoft.com/office/word/2016/wordml/cid" xmlns:w15="http://schemas.microsoft.com/office/word/2012/wordml" xmlns:w14="http://schemas.microsoft.com/office/word/2010/wordml" xmlns:w="http://schemas.openxmlformats.org/wordprocessingml/2006/main" xmlns:w10="urn:schemas-microsoft-com:office:word" xmlns:wp14="http://schemas.microsoft.com/office/word/2010/wordprocessingDrawing" xmlns:v="urn:schemas-microsoft-com:vml" xmlns:o="urn:schemas-microsoft-com:office:office" xmlns:am3d="http://schemas.microsoft.com/office/drawing/2017/model3d" xmlns:aink="http://schemas.microsoft.com/office/drawing/2016/ink" xmlns:mc="http://schemas.openxmlformats.org/markup-compatibility/2006" xmlns:cx8="http://schemas.microsoft.com/office/drawing/2016/5/14/chartex" xmlns:cx7="http://schemas.microsoft.com/office/drawing/2016/5/13/chartex" xmlns:cx6="http://schemas.microsoft.com/office/drawing/2016/5/12/chartex" xmlns:cx5="http://schemas.microsoft.com/office/drawing/2016/5/11/chartex" xmlns:cx4="http://schemas.microsoft.com/office/drawing/2016/5/10/chartex" xmlns:cx3="http://schemas.microsoft.com/office/drawing/2016/5/9/chartex" xmlns:cx2="http://schemas.microsoft.com/office/drawing/2015/10/21/chartex" xmlns:cx1="http://schemas.microsoft.com/office/drawing/2015/9/8/chartex" xmlns:cx="http://schemas.microsoft.com/office/drawing/2014/chartex" xmlns:wpc="http://schemas.microsoft.com/office/word/2010/wordprocessingCanvas" xmlns="" val="0"/>
+                          <a14:useLocalDpi xmlns="" xmlns:wpc="http://schemas.microsoft.com/office/word/2010/wordprocessingCanvas" xmlns:cx="http://schemas.microsoft.com/office/drawing/2014/chartex" xmlns:cx1="http://schemas.microsoft.com/office/drawing/2015/9/8/chartex" xmlns:cx2="http://schemas.microsoft.com/office/drawing/2015/10/21/chartex" xmlns:cx3="http://schemas.microsoft.com/office/drawing/2016/5/9/chartex" xmlns:cx4="http://schemas.microsoft.com/office/drawing/2016/5/10/chartex" xmlns:cx5="http://schemas.microsoft.com/office/drawing/2016/5/11/chartex" xmlns:cx6="http://schemas.microsoft.com/office/drawing/2016/5/12/chartex" xmlns:cx7="http://schemas.microsoft.com/office/drawing/2016/5/13/chartex" xmlns:cx8="http://schemas.microsoft.com/office/drawing/2016/5/14/chartex" xmlns:mc="http://schemas.openxmlformats.org/markup-compatibility/2006" xmlns:aink="http://schemas.microsoft.com/office/drawing/2016/ink" xmlns:am3d="http://schemas.microsoft.com/office/drawing/2017/model3d" xmlns:o="urn:schemas-microsoft-com:office:office" xmlns:v="urn:schemas-microsoft-com:vml" xmlns:wp14="http://schemas.microsoft.com/office/word/2010/wordprocessingDrawing" xmlns:w10="urn:schemas-microsoft-com:office:word" xmlns:w="http://schemas.openxmlformats.org/wordprocessingml/2006/main" xmlns:w14="http://schemas.microsoft.com/office/word/2010/wordml" xmlns:w15="http://schemas.microsoft.com/office/word/2012/wordml" xmlns:w16cid="http://schemas.microsoft.com/office/word/2016/wordml/cid" xmlns:w16se="http://schemas.microsoft.com/office/word/2015/wordml/symex" xmlns:wpg="http://schemas.microsoft.com/office/word/2010/wordprocessingGroup" xmlns:wpi="http://schemas.microsoft.com/office/word/2010/wordprocessingInk" xmlns:wps="http://schemas.microsoft.com/office/word/2010/wordprocessingShape" xmlns:a14="http://schemas.microsoft.com/office/drawing/2010/main" val="0"/>
                         </a:ext>
                       </a:extLst>
                     </a:blip>
@@ -1067,21 +1067,26 @@
     </w:p>
     <w:p>
       <w:pPr>
-        <w:spacing w:line="360" w:lineRule="auto"/>
+        <w:pStyle w:val="Title"/>
         <w:rPr>
-          <w:rFonts w:ascii="Times New Roman" w:eastAsia="STFangsong" w:hAnsi="Times New Roman"/>
-          <w:sz w:val="24"/>
+          <w:rFonts w:ascii="Times New Roman" w:hAnsi="Times New Roman"/>
           <w:lang w:eastAsia="zh-CN"/>
         </w:rPr>
       </w:pPr>
       <w:r>
         <w:rPr>
-          <w:rFonts w:ascii="Times New Roman" w:eastAsia="STFangsong" w:hAnsi="Times New Roman"/>
-          <w:sz w:val="24"/>
+          <w:rFonts w:ascii="Times New Roman" w:hAnsi="Times New Roman"/>
           <w:lang w:eastAsia="zh-CN"/>
         </w:rPr>
         <w:lastRenderedPageBreak/>
         <w:t>Place</w:t>
+      </w:r>
+      <w:r>
+        <w:rPr>
+          <w:rFonts w:ascii="Times New Roman" w:hAnsi="Times New Roman"/>
+          <w:lang w:eastAsia="zh-CN"/>
+        </w:rPr>
+        <w:t xml:space="preserve"> In Penang.</w:t>
       </w:r>
     </w:p>
     <w:p>
@@ -1119,16 +1124,271 @@
           <w:lang w:eastAsia="zh-CN"/>
         </w:rPr>
         <w:drawing>
+          <wp:anchor distT="0" distB="0" distL="114300" distR="114300" simplePos="0" relativeHeight="251662336" behindDoc="0" locked="0" layoutInCell="1" allowOverlap="1">
+            <wp:simplePos x="0" y="0"/>
+            <wp:positionH relativeFrom="column">
+              <wp:posOffset>3190875</wp:posOffset>
+            </wp:positionH>
+            <wp:positionV relativeFrom="paragraph">
+              <wp:posOffset>160020</wp:posOffset>
+            </wp:positionV>
+            <wp:extent cx="3638550" cy="1581150"/>
+            <wp:effectExtent l="19050" t="0" r="0" b="0"/>
+            <wp:wrapSquare wrapText="bothSides"/>
+            <wp:docPr id="1" name="Picture 0" descr="place 7.PNG"/>
+            <wp:cNvGraphicFramePr>
+              <a:graphicFrameLocks xmlns:a="http://schemas.openxmlformats.org/drawingml/2006/main" noChangeAspect="1"/>
+            </wp:cNvGraphicFramePr>
+            <a:graphic xmlns:a="http://schemas.openxmlformats.org/drawingml/2006/main">
+              <a:graphicData uri="http://schemas.openxmlformats.org/drawingml/2006/picture">
+                <pic:pic xmlns:pic="http://schemas.openxmlformats.org/drawingml/2006/picture">
+                  <pic:nvPicPr>
+                    <pic:cNvPr id="0" name="place 7.PNG"/>
+                    <pic:cNvPicPr/>
+                  </pic:nvPicPr>
+                  <pic:blipFill>
+                    <a:blip r:embed="rId11" cstate="print"/>
+                    <a:stretch>
+                      <a:fillRect/>
+                    </a:stretch>
+                  </pic:blipFill>
+                  <pic:spPr>
+                    <a:xfrm>
+                      <a:off x="0" y="0"/>
+                      <a:ext cx="3638550" cy="1581150"/>
+                    </a:xfrm>
+                    <a:prstGeom prst="rect">
+                      <a:avLst/>
+                    </a:prstGeom>
+                  </pic:spPr>
+                </pic:pic>
+              </a:graphicData>
+            </a:graphic>
+          </wp:anchor>
+        </w:drawing>
+      </w:r>
+      <w:r>
+        <w:rPr>
+          <w:rFonts w:ascii="Times New Roman" w:eastAsia="STFangsong" w:hAnsi="Times New Roman"/>
+          <w:noProof/>
+          <w:sz w:val="24"/>
+          <w:lang w:eastAsia="zh-CN"/>
+        </w:rPr>
+        <w:drawing>
+          <wp:anchor distT="0" distB="0" distL="114300" distR="114300" simplePos="0" relativeHeight="251666432" behindDoc="0" locked="0" layoutInCell="1" allowOverlap="1">
+            <wp:simplePos x="0" y="0"/>
+            <wp:positionH relativeFrom="column">
+              <wp:posOffset>3190875</wp:posOffset>
+            </wp:positionH>
+            <wp:positionV relativeFrom="paragraph">
+              <wp:posOffset>5454015</wp:posOffset>
+            </wp:positionV>
+            <wp:extent cx="3781425" cy="609600"/>
+            <wp:effectExtent l="19050" t="0" r="9525" b="0"/>
+            <wp:wrapSquare wrapText="bothSides"/>
+            <wp:docPr id="14" name="Picture 12" descr="place 11.PNG"/>
+            <wp:cNvGraphicFramePr>
+              <a:graphicFrameLocks xmlns:a="http://schemas.openxmlformats.org/drawingml/2006/main" noChangeAspect="1"/>
+            </wp:cNvGraphicFramePr>
+            <a:graphic xmlns:a="http://schemas.openxmlformats.org/drawingml/2006/main">
+              <a:graphicData uri="http://schemas.openxmlformats.org/drawingml/2006/picture">
+                <pic:pic xmlns:pic="http://schemas.openxmlformats.org/drawingml/2006/picture">
+                  <pic:nvPicPr>
+                    <pic:cNvPr id="0" name="place 11.PNG"/>
+                    <pic:cNvPicPr/>
+                  </pic:nvPicPr>
+                  <pic:blipFill>
+                    <a:blip r:embed="rId12"/>
+                    <a:stretch>
+                      <a:fillRect/>
+                    </a:stretch>
+                  </pic:blipFill>
+                  <pic:spPr>
+                    <a:xfrm>
+                      <a:off x="0" y="0"/>
+                      <a:ext cx="3781425" cy="609600"/>
+                    </a:xfrm>
+                    <a:prstGeom prst="rect">
+                      <a:avLst/>
+                    </a:prstGeom>
+                  </pic:spPr>
+                </pic:pic>
+              </a:graphicData>
+            </a:graphic>
+          </wp:anchor>
+        </w:drawing>
+      </w:r>
+      <w:r>
+        <w:rPr>
+          <w:rFonts w:ascii="Times New Roman" w:eastAsia="STFangsong" w:hAnsi="Times New Roman"/>
+          <w:noProof/>
+          <w:sz w:val="24"/>
+          <w:lang w:eastAsia="zh-CN"/>
+        </w:rPr>
+        <w:drawing>
+          <wp:anchor distT="0" distB="0" distL="114300" distR="114300" simplePos="0" relativeHeight="251665408" behindDoc="0" locked="0" layoutInCell="1" allowOverlap="1">
+            <wp:simplePos x="0" y="0"/>
+            <wp:positionH relativeFrom="column">
+              <wp:posOffset>3190875</wp:posOffset>
+            </wp:positionH>
+            <wp:positionV relativeFrom="paragraph">
+              <wp:posOffset>4758690</wp:posOffset>
+            </wp:positionV>
+            <wp:extent cx="3781425" cy="695325"/>
+            <wp:effectExtent l="19050" t="0" r="9525" b="0"/>
+            <wp:wrapSquare wrapText="bothSides"/>
+            <wp:docPr id="12" name="Picture 11" descr="place 10.PNG"/>
+            <wp:cNvGraphicFramePr>
+              <a:graphicFrameLocks xmlns:a="http://schemas.openxmlformats.org/drawingml/2006/main" noChangeAspect="1"/>
+            </wp:cNvGraphicFramePr>
+            <a:graphic xmlns:a="http://schemas.openxmlformats.org/drawingml/2006/main">
+              <a:graphicData uri="http://schemas.openxmlformats.org/drawingml/2006/picture">
+                <pic:pic xmlns:pic="http://schemas.openxmlformats.org/drawingml/2006/picture">
+                  <pic:nvPicPr>
+                    <pic:cNvPr id="0" name="place 10.PNG"/>
+                    <pic:cNvPicPr/>
+                  </pic:nvPicPr>
+                  <pic:blipFill>
+                    <a:blip r:embed="rId13" cstate="print"/>
+                    <a:stretch>
+                      <a:fillRect/>
+                    </a:stretch>
+                  </pic:blipFill>
+                  <pic:spPr>
+                    <a:xfrm>
+                      <a:off x="0" y="0"/>
+                      <a:ext cx="3781425" cy="695325"/>
+                    </a:xfrm>
+                    <a:prstGeom prst="rect">
+                      <a:avLst/>
+                    </a:prstGeom>
+                  </pic:spPr>
+                </pic:pic>
+              </a:graphicData>
+            </a:graphic>
+          </wp:anchor>
+        </w:drawing>
+      </w:r>
+      <w:r>
+        <w:rPr>
+          <w:rFonts w:ascii="Times New Roman" w:eastAsia="STFangsong" w:hAnsi="Times New Roman"/>
+          <w:noProof/>
+          <w:sz w:val="24"/>
+          <w:lang w:eastAsia="zh-CN"/>
+        </w:rPr>
+        <w:drawing>
+          <wp:anchor distT="0" distB="0" distL="114300" distR="114300" simplePos="0" relativeHeight="251661312" behindDoc="0" locked="0" layoutInCell="1" allowOverlap="1">
+            <wp:simplePos x="0" y="0"/>
+            <wp:positionH relativeFrom="column">
+              <wp:posOffset>-257175</wp:posOffset>
+            </wp:positionH>
+            <wp:positionV relativeFrom="paragraph">
+              <wp:posOffset>2815590</wp:posOffset>
+            </wp:positionV>
+            <wp:extent cx="3067050" cy="1285875"/>
+            <wp:effectExtent l="19050" t="0" r="0" b="0"/>
+            <wp:wrapSquare wrapText="bothSides"/>
+            <wp:docPr id="8" name="Picture 7" descr="place 5.PNG"/>
+            <wp:cNvGraphicFramePr>
+              <a:graphicFrameLocks xmlns:a="http://schemas.openxmlformats.org/drawingml/2006/main" noChangeAspect="1"/>
+            </wp:cNvGraphicFramePr>
+            <a:graphic xmlns:a="http://schemas.openxmlformats.org/drawingml/2006/main">
+              <a:graphicData uri="http://schemas.openxmlformats.org/drawingml/2006/picture">
+                <pic:pic xmlns:pic="http://schemas.openxmlformats.org/drawingml/2006/picture">
+                  <pic:nvPicPr>
+                    <pic:cNvPr id="0" name="place 5.PNG"/>
+                    <pic:cNvPicPr/>
+                  </pic:nvPicPr>
+                  <pic:blipFill>
+                    <a:blip r:embed="rId14" cstate="print"/>
+                    <a:stretch>
+                      <a:fillRect/>
+                    </a:stretch>
+                  </pic:blipFill>
+                  <pic:spPr>
+                    <a:xfrm>
+                      <a:off x="0" y="0"/>
+                      <a:ext cx="3067050" cy="1285875"/>
+                    </a:xfrm>
+                    <a:prstGeom prst="rect">
+                      <a:avLst/>
+                    </a:prstGeom>
+                  </pic:spPr>
+                </pic:pic>
+              </a:graphicData>
+            </a:graphic>
+          </wp:anchor>
+        </w:drawing>
+      </w:r>
+      <w:r>
+        <w:rPr>
+          <w:rFonts w:ascii="Times New Roman" w:eastAsia="STFangsong" w:hAnsi="Times New Roman"/>
+          <w:noProof/>
+          <w:sz w:val="24"/>
+          <w:lang w:eastAsia="zh-CN"/>
+        </w:rPr>
+        <w:drawing>
+          <wp:anchor distT="0" distB="0" distL="114300" distR="114300" simplePos="0" relativeHeight="251659264" behindDoc="0" locked="0" layoutInCell="1" allowOverlap="1">
+            <wp:simplePos x="0" y="0"/>
+            <wp:positionH relativeFrom="column">
+              <wp:posOffset>-257175</wp:posOffset>
+            </wp:positionH>
+            <wp:positionV relativeFrom="paragraph">
+              <wp:posOffset>1472565</wp:posOffset>
+            </wp:positionV>
+            <wp:extent cx="3124200" cy="1343025"/>
+            <wp:effectExtent l="19050" t="0" r="0" b="0"/>
+            <wp:wrapSquare wrapText="bothSides"/>
+            <wp:docPr id="4" name="Picture 3" descr="place 4.PNG"/>
+            <wp:cNvGraphicFramePr>
+              <a:graphicFrameLocks xmlns:a="http://schemas.openxmlformats.org/drawingml/2006/main" noChangeAspect="1"/>
+            </wp:cNvGraphicFramePr>
+            <a:graphic xmlns:a="http://schemas.openxmlformats.org/drawingml/2006/main">
+              <a:graphicData uri="http://schemas.openxmlformats.org/drawingml/2006/picture">
+                <pic:pic xmlns:pic="http://schemas.openxmlformats.org/drawingml/2006/picture">
+                  <pic:nvPicPr>
+                    <pic:cNvPr id="0" name="place 4.PNG"/>
+                    <pic:cNvPicPr/>
+                  </pic:nvPicPr>
+                  <pic:blipFill>
+                    <a:blip r:embed="rId15" cstate="print"/>
+                    <a:stretch>
+                      <a:fillRect/>
+                    </a:stretch>
+                  </pic:blipFill>
+                  <pic:spPr>
+                    <a:xfrm>
+                      <a:off x="0" y="0"/>
+                      <a:ext cx="3124200" cy="1343025"/>
+                    </a:xfrm>
+                    <a:prstGeom prst="rect">
+                      <a:avLst/>
+                    </a:prstGeom>
+                  </pic:spPr>
+                </pic:pic>
+              </a:graphicData>
+            </a:graphic>
+          </wp:anchor>
+        </w:drawing>
+      </w:r>
+      <w:r>
+        <w:rPr>
+          <w:rFonts w:ascii="Times New Roman" w:eastAsia="STFangsong" w:hAnsi="Times New Roman"/>
+          <w:noProof/>
+          <w:sz w:val="24"/>
+          <w:lang w:eastAsia="zh-CN"/>
+        </w:rPr>
+        <w:drawing>
           <wp:anchor distT="0" distB="0" distL="114300" distR="114300" simplePos="0" relativeHeight="251660288" behindDoc="0" locked="0" layoutInCell="1" allowOverlap="1">
             <wp:simplePos x="0" y="0"/>
             <wp:positionH relativeFrom="column">
-              <wp:posOffset>733425</wp:posOffset>
+              <wp:posOffset>-257175</wp:posOffset>
             </wp:positionH>
             <wp:positionV relativeFrom="paragraph">
-              <wp:posOffset>62865</wp:posOffset>
+              <wp:posOffset>43815</wp:posOffset>
             </wp:positionV>
-            <wp:extent cx="4591050" cy="2105025"/>
-            <wp:effectExtent l="19050" t="0" r="0" b="0"/>
+            <wp:extent cx="3133725" cy="1428750"/>
+            <wp:effectExtent l="19050" t="0" r="9525" b="0"/>
             <wp:wrapSquare wrapText="bothSides"/>
             <wp:docPr id="7" name="Picture 5" descr="place 6.PNG"/>
             <wp:cNvGraphicFramePr>
@@ -1142,7 +1402,7 @@
                     <pic:cNvPicPr/>
                   </pic:nvPicPr>
                   <pic:blipFill>
-                    <a:blip r:embed="rId11" cstate="print"/>
+                    <a:blip r:embed="rId16" cstate="print"/>
                     <a:stretch>
                       <a:fillRect/>
                     </a:stretch>
@@ -1150,7 +1410,353 @@
                   <pic:spPr>
                     <a:xfrm>
                       <a:off x="0" y="0"/>
-                      <a:ext cx="4591050" cy="2105025"/>
+                      <a:ext cx="3133725" cy="1428750"/>
+                    </a:xfrm>
+                    <a:prstGeom prst="rect">
+                      <a:avLst/>
+                    </a:prstGeom>
+                  </pic:spPr>
+                </pic:pic>
+              </a:graphicData>
+            </a:graphic>
+          </wp:anchor>
+        </w:drawing>
+      </w:r>
+      <w:r>
+        <w:rPr>
+          <w:rFonts w:ascii="Times New Roman" w:eastAsia="STFangsong" w:hAnsi="Times New Roman"/>
+          <w:noProof/>
+          <w:sz w:val="24"/>
+          <w:lang w:eastAsia="zh-CN"/>
+        </w:rPr>
+        <w:drawing>
+          <wp:anchor distT="0" distB="0" distL="114300" distR="114300" simplePos="0" relativeHeight="251664384" behindDoc="0" locked="0" layoutInCell="1" allowOverlap="1">
+            <wp:simplePos x="0" y="0"/>
+            <wp:positionH relativeFrom="column">
+              <wp:posOffset>3143250</wp:posOffset>
+            </wp:positionH>
+            <wp:positionV relativeFrom="paragraph">
+              <wp:posOffset>3135630</wp:posOffset>
+            </wp:positionV>
+            <wp:extent cx="3829050" cy="1666875"/>
+            <wp:effectExtent l="19050" t="0" r="0" b="0"/>
+            <wp:wrapSquare wrapText="bothSides"/>
+            <wp:docPr id="11" name="Picture 9" descr="place 9.PNG"/>
+            <wp:cNvGraphicFramePr>
+              <a:graphicFrameLocks xmlns:a="http://schemas.openxmlformats.org/drawingml/2006/main" noChangeAspect="1"/>
+            </wp:cNvGraphicFramePr>
+            <a:graphic xmlns:a="http://schemas.openxmlformats.org/drawingml/2006/main">
+              <a:graphicData uri="http://schemas.openxmlformats.org/drawingml/2006/picture">
+                <pic:pic xmlns:pic="http://schemas.openxmlformats.org/drawingml/2006/picture">
+                  <pic:nvPicPr>
+                    <pic:cNvPr id="0" name="place 9.PNG"/>
+                    <pic:cNvPicPr/>
+                  </pic:nvPicPr>
+                  <pic:blipFill>
+                    <a:blip r:embed="rId17" cstate="print"/>
+                    <a:stretch>
+                      <a:fillRect/>
+                    </a:stretch>
+                  </pic:blipFill>
+                  <pic:spPr>
+                    <a:xfrm>
+                      <a:off x="0" y="0"/>
+                      <a:ext cx="3829050" cy="1666875"/>
+                    </a:xfrm>
+                    <a:prstGeom prst="rect">
+                      <a:avLst/>
+                    </a:prstGeom>
+                  </pic:spPr>
+                </pic:pic>
+              </a:graphicData>
+            </a:graphic>
+          </wp:anchor>
+        </w:drawing>
+      </w:r>
+      <w:r>
+        <w:rPr>
+          <w:rFonts w:ascii="Times New Roman" w:eastAsia="STFangsong" w:hAnsi="Times New Roman"/>
+          <w:noProof/>
+          <w:sz w:val="24"/>
+          <w:lang w:eastAsia="zh-CN"/>
+        </w:rPr>
+        <w:drawing>
+          <wp:anchor distT="0" distB="0" distL="114300" distR="114300" simplePos="0" relativeHeight="251663360" behindDoc="0" locked="0" layoutInCell="1" allowOverlap="1">
+            <wp:simplePos x="0" y="0"/>
+            <wp:positionH relativeFrom="column">
+              <wp:posOffset>3143250</wp:posOffset>
+            </wp:positionH>
+            <wp:positionV relativeFrom="paragraph">
+              <wp:posOffset>1468755</wp:posOffset>
+            </wp:positionV>
+            <wp:extent cx="3752850" cy="1619250"/>
+            <wp:effectExtent l="19050" t="0" r="0" b="0"/>
+            <wp:wrapSquare wrapText="bothSides"/>
+            <wp:docPr id="6" name="Picture 5" descr="place 8.PNG"/>
+            <wp:cNvGraphicFramePr>
+              <a:graphicFrameLocks xmlns:a="http://schemas.openxmlformats.org/drawingml/2006/main" noChangeAspect="1"/>
+            </wp:cNvGraphicFramePr>
+            <a:graphic xmlns:a="http://schemas.openxmlformats.org/drawingml/2006/main">
+              <a:graphicData uri="http://schemas.openxmlformats.org/drawingml/2006/picture">
+                <pic:pic xmlns:pic="http://schemas.openxmlformats.org/drawingml/2006/picture">
+                  <pic:nvPicPr>
+                    <pic:cNvPr id="0" name="place 8.PNG"/>
+                    <pic:cNvPicPr/>
+                  </pic:nvPicPr>
+                  <pic:blipFill>
+                    <a:blip r:embed="rId18" cstate="print"/>
+                    <a:stretch>
+                      <a:fillRect/>
+                    </a:stretch>
+                  </pic:blipFill>
+                  <pic:spPr>
+                    <a:xfrm>
+                      <a:off x="0" y="0"/>
+                      <a:ext cx="3752850" cy="1619250"/>
+                    </a:xfrm>
+                    <a:prstGeom prst="rect">
+                      <a:avLst/>
+                    </a:prstGeom>
+                  </pic:spPr>
+                </pic:pic>
+              </a:graphicData>
+            </a:graphic>
+          </wp:anchor>
+        </w:drawing>
+      </w:r>
+      <w:r>
+        <w:rPr>
+          <w:rFonts w:ascii="Times New Roman" w:eastAsia="Times New Roman" w:hAnsi="Times New Roman"/>
+          <w:sz w:val="24"/>
+        </w:rPr>
+        <w:t>.</w:t>
+      </w:r>
+    </w:p>
+    <w:p>
+      <w:pPr>
+        <w:spacing w:line="360" w:lineRule="auto"/>
+        <w:rPr>
+          <w:rFonts w:ascii="Times New Roman" w:eastAsia="Times New Roman" w:hAnsi="Times New Roman"/>
+          <w:sz w:val="24"/>
+        </w:rPr>
+      </w:pPr>
+    </w:p>
+    <w:p>
+      <w:pPr>
+        <w:tabs>
+          <w:tab w:val="center" w:pos="2370"/>
+        </w:tabs>
+        <w:spacing w:line="360" w:lineRule="auto"/>
+        <w:rPr>
+          <w:rFonts w:ascii="Times New Roman" w:eastAsia="Times New Roman" w:hAnsi="Times New Roman"/>
+          <w:sz w:val="24"/>
+        </w:rPr>
+      </w:pPr>
+      <w:r>
+        <w:rPr>
+          <w:rFonts w:ascii="Times New Roman" w:eastAsia="Times New Roman" w:hAnsi="Times New Roman"/>
+          <w:noProof/>
+          <w:sz w:val="24"/>
+          <w:lang w:eastAsia="zh-TW"/>
+        </w:rPr>
+        <w:pict>
+          <v:shapetype id="_x0000_t202" coordsize="21600,21600" o:spt="202" path="m,l,21600r21600,l21600,xe">
+            <v:stroke joinstyle="miter"/>
+            <v:path gradientshapeok="t" o:connecttype="rect"/>
+          </v:shapetype>
+          <v:shape id="_x0000_s1026" type="#_x0000_t202" style="position:absolute;margin-left:-15.95pt;margin-top:4.05pt;width:231.95pt;height:200.25pt;z-index:251671552;mso-width-relative:margin;mso-height-relative:margin" strokecolor="black [3213]" strokeweight="2.25pt">
+            <v:textbox>
+              <w:txbxContent>
+                <w:p>
+                  <w:pPr>
+                    <w:spacing w:after="30"/>
+                    <w:rPr>
+                      <w:rFonts w:ascii="Times New Roman" w:eastAsia="Times New Roman" w:hAnsi="Times New Roman"/>
+                      <w:sz w:val="24"/>
+                      <w:szCs w:val="24"/>
+                    </w:rPr>
+                  </w:pPr>
+                  <w:r>
+                    <w:rPr>
+                      <w:rFonts w:ascii="Times New Roman" w:eastAsia="Times New Roman" w:hAnsi="Times New Roman"/>
+                      <w:sz w:val="24"/>
+                      <w:szCs w:val="24"/>
+                    </w:rPr>
+                    <w:t>The Footer and Header remain the same as usual.</w:t>
+                  </w:r>
+                  <w:r>
+                    <w:rPr>
+                      <w:rFonts w:ascii="Times New Roman" w:eastAsia="Times New Roman" w:hAnsi="Times New Roman"/>
+                      <w:sz w:val="24"/>
+                      <w:szCs w:val="24"/>
+                    </w:rPr>
+                    <w:t xml:space="preserve"> Each of the header </w:t>
+                  </w:r>
+                  <w:r>
+                    <w:rPr>
+                      <w:rFonts w:ascii="Times New Roman" w:eastAsia="Times New Roman" w:hAnsi="Times New Roman"/>
+                      <w:sz w:val="24"/>
+                      <w:szCs w:val="24"/>
+                    </w:rPr>
+                    <w:t>font have change into  “ Courier” ( Courier-new as back up )</w:t>
+                  </w:r>
+                  <w:r>
+                    <w:rPr>
+                      <w:rFonts w:ascii="Times New Roman" w:eastAsia="Times New Roman" w:hAnsi="Times New Roman"/>
+                      <w:sz w:val="24"/>
+                      <w:szCs w:val="24"/>
+                    </w:rPr>
+                    <w:t xml:space="preserve"> and font-size set into 1.1em. For paragraph, the font have change to “Trebuchet” ( Numbus san 1 as back up ).All of the content have set into center. Beside that, each of the image have a fix shape which is height  : 100 % and width : 100% in the center. Lastly , all figcaption will set it into bold and size 1.55em and comic-sans-ms ( garmond as back up )</w:t>
+                  </w:r>
+                  <w:r>
+                    <w:rPr>
+                      <w:rFonts w:ascii="Times New Roman" w:eastAsia="Times New Roman" w:hAnsi="Times New Roman"/>
+                      <w:sz w:val="24"/>
+                      <w:szCs w:val="24"/>
+                    </w:rPr>
+                    <w:t xml:space="preserve">. Below are the CSS External File screenshoot. </w:t>
+                  </w:r>
+                </w:p>
+              </w:txbxContent>
+            </v:textbox>
+          </v:shape>
+        </w:pict>
+      </w:r>
+      <w:r>
+        <w:rPr>
+          <w:rFonts w:ascii="Times New Roman" w:eastAsia="Times New Roman" w:hAnsi="Times New Roman"/>
+          <w:sz w:val="24"/>
+        </w:rPr>
+        <w:tab/>
+      </w:r>
+    </w:p>
+    <w:p>
+      <w:pPr>
+        <w:spacing w:line="360" w:lineRule="auto"/>
+        <w:rPr>
+          <w:rFonts w:ascii="Times New Roman" w:eastAsia="Times New Roman" w:hAnsi="Times New Roman"/>
+          <w:sz w:val="24"/>
+        </w:rPr>
+      </w:pPr>
+    </w:p>
+    <w:p>
+      <w:pPr>
+        <w:pStyle w:val="Title"/>
+        <w:rPr>
+          <w:rFonts w:ascii="Times New Roman" w:hAnsi="Times New Roman"/>
+          <w:u w:val="single"/>
+        </w:rPr>
+      </w:pPr>
+      <w:r>
+        <w:rPr>
+          <w:rFonts w:ascii="Times New Roman" w:hAnsi="Times New Roman"/>
+          <w:noProof/>
+          <w:u w:val="single"/>
+          <w:lang w:eastAsia="zh-CN"/>
+        </w:rPr>
+        <w:lastRenderedPageBreak/>
+        <w:drawing>
+          <wp:anchor distT="0" distB="0" distL="114300" distR="114300" simplePos="0" relativeHeight="251668480" behindDoc="0" locked="0" layoutInCell="1" allowOverlap="1">
+            <wp:simplePos x="0" y="0"/>
+            <wp:positionH relativeFrom="column">
+              <wp:posOffset>-180975</wp:posOffset>
+            </wp:positionH>
+            <wp:positionV relativeFrom="paragraph">
+              <wp:posOffset>600075</wp:posOffset>
+            </wp:positionV>
+            <wp:extent cx="6400800" cy="3009900"/>
+            <wp:effectExtent l="19050" t="0" r="0" b="0"/>
+            <wp:wrapSquare wrapText="bothSides"/>
+            <wp:docPr id="16" name="Picture 15" descr="css place 1.PNG"/>
+            <wp:cNvGraphicFramePr>
+              <a:graphicFrameLocks xmlns:a="http://schemas.openxmlformats.org/drawingml/2006/main" noChangeAspect="1"/>
+            </wp:cNvGraphicFramePr>
+            <a:graphic xmlns:a="http://schemas.openxmlformats.org/drawingml/2006/main">
+              <a:graphicData uri="http://schemas.openxmlformats.org/drawingml/2006/picture">
+                <pic:pic xmlns:pic="http://schemas.openxmlformats.org/drawingml/2006/picture">
+                  <pic:nvPicPr>
+                    <pic:cNvPr id="0" name="css place 1.PNG"/>
+                    <pic:cNvPicPr/>
+                  </pic:nvPicPr>
+                  <pic:blipFill>
+                    <a:blip r:embed="rId19"/>
+                    <a:stretch>
+                      <a:fillRect/>
+                    </a:stretch>
+                  </pic:blipFill>
+                  <pic:spPr>
+                    <a:xfrm>
+                      <a:off x="0" y="0"/>
+                      <a:ext cx="6400800" cy="3009900"/>
+                    </a:xfrm>
+                    <a:prstGeom prst="rect">
+                      <a:avLst/>
+                    </a:prstGeom>
+                  </pic:spPr>
+                </pic:pic>
+              </a:graphicData>
+            </a:graphic>
+          </wp:anchor>
+        </w:drawing>
+      </w:r>
+      <w:r>
+        <w:rPr>
+          <w:rFonts w:ascii="Times New Roman" w:hAnsi="Times New Roman"/>
+          <w:u w:val="single"/>
+        </w:rPr>
+        <w:t xml:space="preserve">The CSS </w:t>
+      </w:r>
+    </w:p>
+    <w:p>
+      <w:pPr>
+        <w:pStyle w:val="Title"/>
+        <w:rPr>
+          <w:rFonts w:ascii="Times New Roman" w:hAnsi="Times New Roman"/>
+          <w:sz w:val="24"/>
+          <w:szCs w:val="24"/>
+          <w:u w:val="single"/>
+        </w:rPr>
+      </w:pPr>
+      <w:r>
+        <w:rPr>
+          <w:rFonts w:ascii="Times New Roman" w:hAnsi="Times New Roman"/>
+          <w:noProof/>
+          <w:u w:val="single"/>
+          <w:lang w:eastAsia="zh-CN"/>
+        </w:rPr>
+        <w:drawing>
+          <wp:anchor distT="0" distB="0" distL="114300" distR="114300" simplePos="0" relativeHeight="251669504" behindDoc="0" locked="0" layoutInCell="1" allowOverlap="1">
+            <wp:simplePos x="0" y="0"/>
+            <wp:positionH relativeFrom="column">
+              <wp:posOffset>-182880</wp:posOffset>
+            </wp:positionH>
+            <wp:positionV relativeFrom="paragraph">
+              <wp:posOffset>3068320</wp:posOffset>
+            </wp:positionV>
+            <wp:extent cx="6381115" cy="1743710"/>
+            <wp:effectExtent l="19050" t="0" r="635" b="0"/>
+            <wp:wrapSquare wrapText="bothSides"/>
+            <wp:docPr id="18" name="Picture 17" descr="css place 3.PNG"/>
+            <wp:cNvGraphicFramePr>
+              <a:graphicFrameLocks xmlns:a="http://schemas.openxmlformats.org/drawingml/2006/main" noChangeAspect="1"/>
+            </wp:cNvGraphicFramePr>
+            <a:graphic xmlns:a="http://schemas.openxmlformats.org/drawingml/2006/main">
+              <a:graphicData uri="http://schemas.openxmlformats.org/drawingml/2006/picture">
+                <pic:pic xmlns:pic="http://schemas.openxmlformats.org/drawingml/2006/picture">
+                  <pic:nvPicPr>
+                    <pic:cNvPr id="0" name="css place 3.PNG"/>
+                    <pic:cNvPicPr/>
+                  </pic:nvPicPr>
+                  <pic:blipFill>
+                    <a:blip r:embed="rId20"/>
+                    <a:stretch>
+                      <a:fillRect/>
+                    </a:stretch>
+                  </pic:blipFill>
+                  <pic:spPr>
+                    <a:xfrm>
+                      <a:off x="0" y="0"/>
+                      <a:ext cx="6381115" cy="1743710"/>
                     </a:xfrm>
                     <a:prstGeom prst="rect">
                       <a:avLst/>
@@ -1167,31 +1773,12 @@
       <w:pPr>
         <w:spacing w:line="360" w:lineRule="auto"/>
         <w:rPr>
-          <w:rFonts w:ascii="Times New Roman" w:eastAsia="STFangsong" w:hAnsi="Times New Roman"/>
+          <w:rFonts w:ascii="Times New Roman" w:eastAsia="Times New Roman" w:hAnsi="Times New Roman"/>
           <w:sz w:val="24"/>
-          <w:lang w:eastAsia="zh-CN"/>
         </w:rPr>
       </w:pPr>
-    </w:p>
-    <w:p>
-      <w:pPr>
-        <w:spacing w:line="360" w:lineRule="auto"/>
-        <w:rPr>
-          <w:rFonts w:ascii="Times New Roman" w:eastAsia="STFangsong" w:hAnsi="Times New Roman"/>
-          <w:sz w:val="24"/>
-          <w:lang w:eastAsia="zh-CN"/>
-        </w:rPr>
-      </w:pPr>
-    </w:p>
-    <w:p>
-      <w:pPr>
-        <w:spacing w:line="360" w:lineRule="auto"/>
-        <w:rPr>
-          <w:rFonts w:ascii="Times New Roman" w:eastAsia="STFangsong" w:hAnsi="Times New Roman"/>
-          <w:sz w:val="24"/>
-          <w:lang w:eastAsia="zh-CN"/>
-        </w:rPr>
-      </w:pPr>
+      <w:bookmarkStart w:id="0" w:name="_GoBack"/>
+      <w:bookmarkEnd w:id="0"/>
     </w:p>
     <w:p>
       <w:pPr>
@@ -1219,319 +1806,6 @@
           <w:sz w:val="24"/>
         </w:rPr>
       </w:pPr>
-    </w:p>
-    <w:p>
-      <w:pPr>
-        <w:spacing w:line="360" w:lineRule="auto"/>
-        <w:rPr>
-          <w:rFonts w:ascii="Times New Roman" w:eastAsia="Times New Roman" w:hAnsi="Times New Roman"/>
-          <w:sz w:val="24"/>
-        </w:rPr>
-      </w:pPr>
-    </w:p>
-    <w:p>
-      <w:pPr>
-        <w:spacing w:line="360" w:lineRule="auto"/>
-        <w:rPr>
-          <w:rFonts w:ascii="Times New Roman" w:eastAsia="Times New Roman" w:hAnsi="Times New Roman"/>
-          <w:sz w:val="24"/>
-        </w:rPr>
-      </w:pPr>
-      <w:r>
-        <w:rPr>
-          <w:rFonts w:ascii="Times New Roman" w:eastAsia="Times New Roman" w:hAnsi="Times New Roman"/>
-          <w:noProof/>
-          <w:sz w:val="24"/>
-          <w:lang w:eastAsia="zh-CN"/>
-        </w:rPr>
-        <w:drawing>
-          <wp:anchor distT="0" distB="0" distL="114300" distR="114300" simplePos="0" relativeHeight="251659264" behindDoc="0" locked="0" layoutInCell="1" allowOverlap="1">
-            <wp:simplePos x="0" y="0"/>
-            <wp:positionH relativeFrom="column">
-              <wp:posOffset>723900</wp:posOffset>
-            </wp:positionH>
-            <wp:positionV relativeFrom="paragraph">
-              <wp:posOffset>65405</wp:posOffset>
-            </wp:positionV>
-            <wp:extent cx="4600575" cy="2000250"/>
-            <wp:effectExtent l="19050" t="0" r="9525" b="0"/>
-            <wp:wrapSquare wrapText="bothSides"/>
-            <wp:docPr id="4" name="Picture 3" descr="place 4.PNG"/>
-            <wp:cNvGraphicFramePr>
-              <a:graphicFrameLocks xmlns:a="http://schemas.openxmlformats.org/drawingml/2006/main" noChangeAspect="1"/>
-            </wp:cNvGraphicFramePr>
-            <a:graphic xmlns:a="http://schemas.openxmlformats.org/drawingml/2006/main">
-              <a:graphicData uri="http://schemas.openxmlformats.org/drawingml/2006/picture">
-                <pic:pic xmlns:pic="http://schemas.openxmlformats.org/drawingml/2006/picture">
-                  <pic:nvPicPr>
-                    <pic:cNvPr id="0" name="place 4.PNG"/>
-                    <pic:cNvPicPr/>
-                  </pic:nvPicPr>
-                  <pic:blipFill>
-                    <a:blip r:embed="rId12" cstate="print"/>
-                    <a:stretch>
-                      <a:fillRect/>
-                    </a:stretch>
-                  </pic:blipFill>
-                  <pic:spPr>
-                    <a:xfrm>
-                      <a:off x="0" y="0"/>
-                      <a:ext cx="4600575" cy="2000250"/>
-                    </a:xfrm>
-                    <a:prstGeom prst="rect">
-                      <a:avLst/>
-                    </a:prstGeom>
-                  </pic:spPr>
-                </pic:pic>
-              </a:graphicData>
-            </a:graphic>
-          </wp:anchor>
-        </w:drawing>
-      </w:r>
-    </w:p>
-    <w:p>
-      <w:pPr>
-        <w:spacing w:line="360" w:lineRule="auto"/>
-        <w:rPr>
-          <w:rFonts w:ascii="Times New Roman" w:eastAsia="Times New Roman" w:hAnsi="Times New Roman"/>
-          <w:sz w:val="24"/>
-        </w:rPr>
-      </w:pPr>
-    </w:p>
-    <w:p>
-      <w:pPr>
-        <w:spacing w:line="360" w:lineRule="auto"/>
-        <w:rPr>
-          <w:rFonts w:ascii="Times New Roman" w:eastAsia="Times New Roman" w:hAnsi="Times New Roman"/>
-          <w:sz w:val="24"/>
-        </w:rPr>
-      </w:pPr>
-    </w:p>
-    <w:p>
-      <w:pPr>
-        <w:spacing w:line="360" w:lineRule="auto"/>
-        <w:rPr>
-          <w:rFonts w:ascii="Times New Roman" w:eastAsia="Times New Roman" w:hAnsi="Times New Roman"/>
-          <w:sz w:val="24"/>
-        </w:rPr>
-      </w:pPr>
-    </w:p>
-    <w:p>
-      <w:pPr>
-        <w:spacing w:line="360" w:lineRule="auto"/>
-        <w:rPr>
-          <w:rFonts w:ascii="Times New Roman" w:eastAsia="Times New Roman" w:hAnsi="Times New Roman"/>
-          <w:sz w:val="24"/>
-        </w:rPr>
-      </w:pPr>
-    </w:p>
-    <w:p>
-      <w:pPr>
-        <w:spacing w:line="360" w:lineRule="auto"/>
-        <w:rPr>
-          <w:rFonts w:ascii="Times New Roman" w:eastAsia="Times New Roman" w:hAnsi="Times New Roman"/>
-          <w:sz w:val="24"/>
-        </w:rPr>
-      </w:pPr>
-    </w:p>
-    <w:p>
-      <w:pPr>
-        <w:spacing w:line="360" w:lineRule="auto"/>
-        <w:rPr>
-          <w:rFonts w:ascii="Times New Roman" w:eastAsia="Times New Roman" w:hAnsi="Times New Roman"/>
-          <w:sz w:val="24"/>
-        </w:rPr>
-      </w:pPr>
-    </w:p>
-    <w:p>
-      <w:pPr>
-        <w:spacing w:line="360" w:lineRule="auto"/>
-        <w:rPr>
-          <w:rFonts w:ascii="Times New Roman" w:eastAsia="Times New Roman" w:hAnsi="Times New Roman"/>
-          <w:sz w:val="24"/>
-        </w:rPr>
-      </w:pPr>
-      <w:r>
-        <w:rPr>
-          <w:rFonts w:ascii="Times New Roman" w:eastAsia="Times New Roman" w:hAnsi="Times New Roman"/>
-          <w:noProof/>
-          <w:sz w:val="24"/>
-          <w:lang w:eastAsia="zh-CN"/>
-        </w:rPr>
-        <w:drawing>
-          <wp:anchor distT="0" distB="0" distL="114300" distR="114300" simplePos="0" relativeHeight="251661312" behindDoc="0" locked="0" layoutInCell="1" allowOverlap="1">
-            <wp:simplePos x="0" y="0"/>
-            <wp:positionH relativeFrom="column">
-              <wp:posOffset>723900</wp:posOffset>
-            </wp:positionH>
-            <wp:positionV relativeFrom="paragraph">
-              <wp:posOffset>160020</wp:posOffset>
-            </wp:positionV>
-            <wp:extent cx="4524375" cy="1847850"/>
-            <wp:effectExtent l="19050" t="0" r="9525" b="0"/>
-            <wp:wrapSquare wrapText="bothSides"/>
-            <wp:docPr id="8" name="Picture 7" descr="place 5.PNG"/>
-            <wp:cNvGraphicFramePr>
-              <a:graphicFrameLocks xmlns:a="http://schemas.openxmlformats.org/drawingml/2006/main" noChangeAspect="1"/>
-            </wp:cNvGraphicFramePr>
-            <a:graphic xmlns:a="http://schemas.openxmlformats.org/drawingml/2006/main">
-              <a:graphicData uri="http://schemas.openxmlformats.org/drawingml/2006/picture">
-                <pic:pic xmlns:pic="http://schemas.openxmlformats.org/drawingml/2006/picture">
-                  <pic:nvPicPr>
-                    <pic:cNvPr id="0" name="place 5.PNG"/>
-                    <pic:cNvPicPr/>
-                  </pic:nvPicPr>
-                  <pic:blipFill>
-                    <a:blip r:embed="rId13" cstate="print"/>
-                    <a:stretch>
-                      <a:fillRect/>
-                    </a:stretch>
-                  </pic:blipFill>
-                  <pic:spPr>
-                    <a:xfrm>
-                      <a:off x="0" y="0"/>
-                      <a:ext cx="4524375" cy="1847850"/>
-                    </a:xfrm>
-                    <a:prstGeom prst="rect">
-                      <a:avLst/>
-                    </a:prstGeom>
-                  </pic:spPr>
-                </pic:pic>
-              </a:graphicData>
-            </a:graphic>
-          </wp:anchor>
-        </w:drawing>
-      </w:r>
-    </w:p>
-    <w:p>
-      <w:pPr>
-        <w:spacing w:line="360" w:lineRule="auto"/>
-        <w:rPr>
-          <w:rFonts w:ascii="Times New Roman" w:eastAsia="Times New Roman" w:hAnsi="Times New Roman"/>
-          <w:sz w:val="24"/>
-        </w:rPr>
-      </w:pPr>
-    </w:p>
-    <w:p>
-      <w:pPr>
-        <w:spacing w:line="360" w:lineRule="auto"/>
-        <w:rPr>
-          <w:rFonts w:ascii="Times New Roman" w:eastAsia="Times New Roman" w:hAnsi="Times New Roman"/>
-          <w:sz w:val="24"/>
-        </w:rPr>
-      </w:pPr>
-    </w:p>
-    <w:p>
-      <w:pPr>
-        <w:spacing w:line="360" w:lineRule="auto"/>
-        <w:rPr>
-          <w:rFonts w:ascii="Times New Roman" w:eastAsia="Times New Roman" w:hAnsi="Times New Roman"/>
-          <w:sz w:val="24"/>
-        </w:rPr>
-      </w:pPr>
-    </w:p>
-    <w:p>
-      <w:pPr>
-        <w:spacing w:line="360" w:lineRule="auto"/>
-        <w:rPr>
-          <w:rFonts w:ascii="Times New Roman" w:eastAsia="Times New Roman" w:hAnsi="Times New Roman"/>
-          <w:sz w:val="24"/>
-        </w:rPr>
-      </w:pPr>
-    </w:p>
-    <w:p>
-      <w:pPr>
-        <w:spacing w:line="360" w:lineRule="auto"/>
-        <w:rPr>
-          <w:rFonts w:ascii="Times New Roman" w:eastAsia="Times New Roman" w:hAnsi="Times New Roman"/>
-          <w:sz w:val="24"/>
-        </w:rPr>
-      </w:pPr>
-    </w:p>
-    <w:p>
-      <w:pPr>
-        <w:spacing w:line="360" w:lineRule="auto"/>
-        <w:rPr>
-          <w:rFonts w:ascii="Times New Roman" w:eastAsia="Times New Roman" w:hAnsi="Times New Roman"/>
-          <w:sz w:val="24"/>
-        </w:rPr>
-      </w:pPr>
-    </w:p>
-    <w:p>
-      <w:pPr>
-        <w:spacing w:line="360" w:lineRule="auto"/>
-        <w:rPr>
-          <w:rFonts w:ascii="Times New Roman" w:eastAsia="Times New Roman" w:hAnsi="Times New Roman"/>
-          <w:sz w:val="24"/>
-        </w:rPr>
-      </w:pPr>
-    </w:p>
-    <w:p>
-      <w:pPr>
-        <w:spacing w:line="360" w:lineRule="auto"/>
-        <w:rPr>
-          <w:rFonts w:ascii="Times New Roman" w:eastAsia="Times New Roman" w:hAnsi="Times New Roman"/>
-          <w:sz w:val="24"/>
-        </w:rPr>
-      </w:pPr>
-      <w:bookmarkStart w:id="0" w:name="_GoBack"/>
-      <w:bookmarkEnd w:id="0"/>
-      <w:r>
-        <w:rPr>
-          <w:rFonts w:ascii="Times New Roman" w:eastAsia="Times New Roman" w:hAnsi="Times New Roman"/>
-          <w:sz w:val="24"/>
-        </w:rPr>
-        <w:t>The Footer and Header are still remain the same as INDEX. In this Places webpage, all of the information will be arrange in</w:t>
-      </w:r>
-      <w:r>
-        <w:rPr>
-          <w:rFonts w:ascii="Times New Roman" w:eastAsia="Times New Roman" w:hAnsi="Times New Roman"/>
-          <w:sz w:val="24"/>
-        </w:rPr>
-        <w:t xml:space="preserve"> the center by apply</w:t>
-      </w:r>
-      <w:r>
-        <w:rPr>
-          <w:rFonts w:ascii="Times New Roman" w:eastAsia="Times New Roman" w:hAnsi="Times New Roman"/>
-          <w:sz w:val="24"/>
-        </w:rPr>
-        <w:t xml:space="preserve"> alignment-center</w:t>
-      </w:r>
-      <w:r>
-        <w:rPr>
-          <w:rFonts w:ascii="Times New Roman" w:eastAsia="Times New Roman" w:hAnsi="Times New Roman"/>
-          <w:sz w:val="24"/>
-        </w:rPr>
-        <w:t xml:space="preserve"> in CSS code</w:t>
-      </w:r>
-      <w:r>
-        <w:rPr>
-          <w:rFonts w:ascii="Times New Roman" w:eastAsia="Times New Roman" w:hAnsi="Times New Roman"/>
-          <w:sz w:val="24"/>
-        </w:rPr>
-        <w:t>. The font and the size</w:t>
-      </w:r>
-      <w:r>
-        <w:rPr>
-          <w:rFonts w:ascii="Times New Roman" w:eastAsia="Times New Roman" w:hAnsi="Times New Roman"/>
-          <w:sz w:val="24"/>
-        </w:rPr>
-        <w:t xml:space="preserve"> have set it in (1.1 em )</w:t>
-      </w:r>
-      <w:r>
-        <w:rPr>
-          <w:rFonts w:ascii="Times New Roman" w:eastAsia="Times New Roman" w:hAnsi="Times New Roman"/>
-          <w:sz w:val="24"/>
-        </w:rPr>
-        <w:t xml:space="preserve"> </w:t>
-      </w:r>
-      <w:r>
-        <w:rPr>
-          <w:rFonts w:ascii="Times New Roman" w:eastAsia="Times New Roman" w:hAnsi="Times New Roman"/>
-          <w:sz w:val="24"/>
-        </w:rPr>
-        <w:t>by using CSS code. Some of the specific word are been apply bold by using &lt;b&gt; symbol straight in HTML. All of the image have fix 100% width and 100% width. We also insert a title  on top of the webpage which is “ Take a View “ with bold .</w:t>
-      </w:r>
     </w:p>
     <w:p>
       <w:pPr>
@@ -1782,10 +2056,10 @@
       </w:sdt>
     </w:p>
     <w:sectPr>
-      <w:headerReference w:type="even" r:id="rId14"/>
-      <w:headerReference w:type="default" r:id="rId15"/>
-      <w:footerReference w:type="even" r:id="rId16"/>
-      <w:footerReference w:type="default" r:id="rId17"/>
+      <w:headerReference w:type="even" r:id="rId21"/>
+      <w:headerReference w:type="default" r:id="rId22"/>
+      <w:footerReference w:type="even" r:id="rId23"/>
+      <w:footerReference w:type="default" r:id="rId24"/>
       <w:pgSz w:w="12240" w:h="15840"/>
       <w:pgMar w:top="1080" w:right="1080" w:bottom="1642" w:left="1080" w:header="720" w:footer="720" w:gutter="0"/>
       <w:pgNumType w:start="0"/>
@@ -3801,7 +4075,7 @@
     <w:semiHidden/>
     <w:rsid w:val="005225B2"/>
   </w:style>
-  <w:style w:type="table" w:styleId="ColorfulGrid">
+  <w:style w:type="table" w:customStyle="1" w:styleId="ColorfulGrid">
     <w:name w:val="Colorful Grid"/>
     <w:basedOn w:val="TableNormal"/>
     <w:uiPriority w:val="40"/>
@@ -4354,7 +4628,7 @@
       </w:tcPr>
     </w:tblStylePr>
   </w:style>
-  <w:style w:type="table" w:styleId="ColorfulList">
+  <w:style w:type="table" w:customStyle="1" w:styleId="ColorfulList">
     <w:name w:val="Colorful List"/>
     <w:basedOn w:val="TableNormal"/>
     <w:uiPriority w:val="40"/>
@@ -4949,7 +5223,7 @@
       </w:tcPr>
     </w:tblStylePr>
   </w:style>
-  <w:style w:type="table" w:styleId="ColorfulShading">
+  <w:style w:type="table" w:customStyle="1" w:styleId="ColorfulShading">
     <w:name w:val="Colorful Shading"/>
     <w:basedOn w:val="TableNormal"/>
     <w:uiPriority w:val="40"/>
@@ -5851,7 +6125,7 @@
       <w:szCs w:val="20"/>
     </w:rPr>
   </w:style>
-  <w:style w:type="table" w:styleId="DarkList">
+  <w:style w:type="table" w:customStyle="1" w:styleId="DarkList">
     <w:name w:val="Dark List"/>
     <w:basedOn w:val="TableNormal"/>
     <w:uiPriority w:val="40"/>
@@ -11914,7 +12188,7 @@
       <w:bCs/>
     </w:rPr>
   </w:style>
-  <w:style w:type="table" w:styleId="LightGrid">
+  <w:style w:type="table" w:customStyle="1" w:styleId="LightGrid">
     <w:name w:val="Light Grid"/>
     <w:basedOn w:val="TableNormal"/>
     <w:uiPriority w:val="40"/>
@@ -12043,7 +12317,7 @@
       </w:tcPr>
     </w:tblStylePr>
   </w:style>
-  <w:style w:type="table" w:styleId="LightGrid-Accent1">
+  <w:style w:type="table" w:customStyle="1" w:styleId="LightGrid-Accent1">
     <w:name w:val="Light Grid Accent 1"/>
     <w:basedOn w:val="TableNormal"/>
     <w:uiPriority w:val="41"/>
@@ -12817,7 +13091,7 @@
       </w:tcPr>
     </w:tblStylePr>
   </w:style>
-  <w:style w:type="table" w:styleId="LightList">
+  <w:style w:type="table" w:customStyle="1" w:styleId="LightList">
     <w:name w:val="Light List"/>
     <w:basedOn w:val="TableNormal"/>
     <w:uiPriority w:val="40"/>
@@ -12908,7 +13182,7 @@
       </w:tcPr>
     </w:tblStylePr>
   </w:style>
-  <w:style w:type="table" w:styleId="LightList-Accent1">
+  <w:style w:type="table" w:customStyle="1" w:styleId="LightList-Accent1">
     <w:name w:val="Light List Accent 1"/>
     <w:basedOn w:val="TableNormal"/>
     <w:uiPriority w:val="41"/>
@@ -13454,7 +13728,7 @@
       </w:tcPr>
     </w:tblStylePr>
   </w:style>
-  <w:style w:type="table" w:styleId="LightShading">
+  <w:style w:type="table" w:customStyle="1" w:styleId="LightShading">
     <w:name w:val="Light Shading"/>
     <w:basedOn w:val="TableNormal"/>
     <w:uiPriority w:val="40"/>
@@ -13556,7 +13830,7 @@
       </w:tcPr>
     </w:tblStylePr>
   </w:style>
-  <w:style w:type="table" w:styleId="LightShading-Accent1">
+  <w:style w:type="table" w:customStyle="1" w:styleId="LightShading-Accent1">
     <w:name w:val="Light Shading Accent 1"/>
     <w:basedOn w:val="TableNormal"/>
     <w:uiPriority w:val="41"/>
@@ -19048,7 +19322,7 @@
       <w:szCs w:val="20"/>
     </w:rPr>
   </w:style>
-  <w:style w:type="table" w:styleId="MediumGrid1">
+  <w:style w:type="table" w:customStyle="1" w:styleId="MediumGrid1">
     <w:name w:val="Medium Grid 1"/>
     <w:basedOn w:val="TableNormal"/>
     <w:uiPriority w:val="40"/>
@@ -19552,7 +19826,7 @@
       </w:tcPr>
     </w:tblStylePr>
   </w:style>
-  <w:style w:type="table" w:styleId="MediumGrid2">
+  <w:style w:type="table" w:customStyle="1" w:styleId="MediumGrid2">
     <w:name w:val="Medium Grid 2"/>
     <w:basedOn w:val="TableNormal"/>
     <w:uiPriority w:val="40"/>
@@ -20420,7 +20694,7 @@
       </w:tcPr>
     </w:tblStylePr>
   </w:style>
-  <w:style w:type="table" w:styleId="MediumGrid3">
+  <w:style w:type="table" w:customStyle="1" w:styleId="MediumGrid3">
     <w:name w:val="Medium Grid 3"/>
     <w:basedOn w:val="TableNormal"/>
     <w:uiPriority w:val="40"/>
@@ -21400,7 +21674,7 @@
       </w:tcPr>
     </w:tblStylePr>
   </w:style>
-  <w:style w:type="table" w:styleId="MediumList1">
+  <w:style w:type="table" w:customStyle="1" w:styleId="MediumList1">
     <w:name w:val="Medium List 1"/>
     <w:basedOn w:val="TableNormal"/>
     <w:uiPriority w:val="40"/>
@@ -21483,7 +21757,7 @@
       </w:tcPr>
     </w:tblStylePr>
   </w:style>
-  <w:style w:type="table" w:styleId="MediumList1-Accent1">
+  <w:style w:type="table" w:customStyle="1" w:styleId="MediumList1-Accent1">
     <w:name w:val="Medium List 1 Accent 1"/>
     <w:basedOn w:val="TableNormal"/>
     <w:uiPriority w:val="41"/>
@@ -21981,7 +22255,7 @@
       </w:tcPr>
     </w:tblStylePr>
   </w:style>
-  <w:style w:type="table" w:styleId="MediumList2">
+  <w:style w:type="table" w:customStyle="1" w:styleId="MediumList2">
     <w:name w:val="Medium List 2"/>
     <w:basedOn w:val="TableNormal"/>
     <w:uiPriority w:val="40"/>
@@ -22870,7 +23144,7 @@
       </w:tcPr>
     </w:tblStylePr>
   </w:style>
-  <w:style w:type="table" w:styleId="MediumShading1">
+  <w:style w:type="table" w:customStyle="1" w:styleId="MediumShading1">
     <w:name w:val="Medium Shading 1"/>
     <w:basedOn w:val="TableNormal"/>
     <w:uiPriority w:val="40"/>
@@ -22975,7 +23249,7 @@
       </w:tcPr>
     </w:tblStylePr>
   </w:style>
-  <w:style w:type="table" w:styleId="MediumShading1-Accent1">
+  <w:style w:type="table" w:customStyle="1" w:styleId="MediumShading1-Accent1">
     <w:name w:val="Medium Shading 1 Accent 1"/>
     <w:basedOn w:val="TableNormal"/>
     <w:uiPriority w:val="41"/>
@@ -23605,7 +23879,7 @@
       </w:tcPr>
     </w:tblStylePr>
   </w:style>
-  <w:style w:type="table" w:styleId="MediumShading2">
+  <w:style w:type="table" w:customStyle="1" w:styleId="MediumShading2">
     <w:name w:val="Medium Shading 2"/>
     <w:basedOn w:val="TableNormal"/>
     <w:uiPriority w:val="40"/>
@@ -23753,7 +24027,7 @@
       </w:tcPr>
     </w:tblStylePr>
   </w:style>
-  <w:style w:type="table" w:styleId="MediumShading2-Accent1">
+  <w:style w:type="table" w:customStyle="1" w:styleId="MediumShading2-Accent1">
     <w:name w:val="Medium Shading 2 Accent 1"/>
     <w:basedOn w:val="TableNormal"/>
     <w:uiPriority w:val="41"/>
@@ -29206,19 +29480,12 @@
     <w:pitch w:val="variable"/>
     <w:sig w:usb0="E1002EFF" w:usb1="C000605B" w:usb2="00000029" w:usb3="00000000" w:csb0="000101FF" w:csb1="00000000"/>
   </w:font>
-  <w:font w:name="HGPGothicE">
-    <w:altName w:val="MS Gothic"/>
-    <w:charset w:val="80"/>
-    <w:family w:val="swiss"/>
+  <w:font w:name="STFangsong">
+    <w:altName w:val="Arial Unicode MS"/>
+    <w:charset w:val="86"/>
+    <w:family w:val="auto"/>
     <w:pitch w:val="variable"/>
-    <w:sig w:usb0="00000000" w:usb1="6AC7FDFB" w:usb2="00000012" w:usb3="00000000" w:csb0="0002009F" w:csb1="00000000"/>
-  </w:font>
-  <w:font w:name="Arial">
-    <w:panose1 w:val="020B0604020202020204"/>
-    <w:charset w:val="00"/>
-    <w:family w:val="swiss"/>
-    <w:pitch w:val="variable"/>
-    <w:sig w:usb0="E0002EFF" w:usb1="C0007843" w:usb2="00000009" w:usb3="00000000" w:csb0="000001FF" w:csb1="00000000"/>
+    <w:sig w:usb0="00000000" w:usb1="080F0000" w:usb2="00000010" w:usb3="00000000" w:csb0="0004009F" w:csb1="00000000"/>
   </w:font>
   <w:font w:name="Segoe UI">
     <w:panose1 w:val="020B0502040204020203"/>
@@ -29233,13 +29500,6 @@
     <w:family w:val="modern"/>
     <w:pitch w:val="fixed"/>
     <w:sig w:usb0="E00006FF" w:usb1="0000FCFF" w:usb2="00000001" w:usb3="00000000" w:csb0="0000019F" w:csb1="00000000"/>
-  </w:font>
-  <w:font w:name="STFangsong">
-    <w:altName w:val="Arial Unicode MS"/>
-    <w:charset w:val="86"/>
-    <w:family w:val="auto"/>
-    <w:pitch w:val="variable"/>
-    <w:sig w:usb0="00000000" w:usb1="080F0000" w:usb2="00000010" w:usb3="00000000" w:csb0="0004009F" w:csb1="00000000"/>
   </w:font>
   <w:font w:name="Calibri">
     <w:panose1 w:val="020F0502020204030204"/>
@@ -29270,6 +29530,7 @@
     <w:rsidRoot w:val="00837B71"/>
     <w:rsid w:val="0040125D"/>
     <w:rsid w:val="00837B71"/>
+    <w:rsid w:val="0095242D"/>
     <w:rsid w:val="00AA4DE1"/>
     <w:rsid w:val="00DE5293"/>
   </w:rsids>
@@ -29619,6 +29880,13 @@
   <w:style w:type="paragraph" w:customStyle="1" w:styleId="322FE9722A5C4CE1B7F2FA3200F510E4">
     <w:name w:val="322FE9722A5C4CE1B7F2FA3200F510E4"/>
     <w:rsid w:val="00DE5293"/>
+  </w:style>
+  <w:style w:type="paragraph" w:customStyle="1" w:styleId="8DACDFA8711D4BBBAD6A359FBC9DB955">
+    <w:name w:val="8DACDFA8711D4BBBAD6A359FBC9DB955"/>
+    <w:rsid w:val="0095242D"/>
+    <w:pPr>
+      <w:spacing w:after="200" w:line="276" w:lineRule="auto"/>
+    </w:pPr>
   </w:style>
 </w:styles>
 </file>
@@ -29867,7 +30135,7 @@
 </file>
 
 <file path=customXml/itemProps1.xml><?xml version="1.0" encoding="utf-8"?>
-<ds:datastoreItem xmlns:ds="http://schemas.openxmlformats.org/officeDocument/2006/customXml" ds:itemID="{69A053E6-2C34-4367-907C-2EB782E9193D}">
+<ds:datastoreItem xmlns:ds="http://schemas.openxmlformats.org/officeDocument/2006/customXml" ds:itemID="{5AE75D48-89E9-4BD7-AACA-91CCD5891A4D}">
   <ds:schemaRefs>
     <ds:schemaRef ds:uri="http://schemas.openxmlformats.org/officeDocument/2006/bibliography"/>
   </ds:schemaRefs>

</xml_diff>